<commit_message>
Edits to Python Blinking Lights Guide
</commit_message>
<xml_diff>
--- a/guides/Blinking an LED with Python.docx
+++ b/guides/Blinking an LED with Python.docx
@@ -1,6 +1,6 @@
 
 <file path=word/document.xml><?xml version="1.0" encoding="utf-8"?>
-<w:document xmlns:wpc="http://schemas.microsoft.com/office/word/2010/wordprocessingCanvas" xmlns:cx="http://schemas.microsoft.com/office/drawing/2014/chartex" xmlns:cx1="http://schemas.microsoft.com/office/drawing/2015/9/8/chartex" xmlns:cx2="http://schemas.microsoft.com/office/drawing/2015/10/21/chartex" xmlns:cx3="http://schemas.microsoft.com/office/drawing/2016/5/9/chartex" xmlns:cx4="http://schemas.microsoft.com/office/drawing/2016/5/10/chartex" xmlns:cx5="http://schemas.microsoft.com/office/drawing/2016/5/11/chartex" xmlns:mc="http://schemas.openxmlformats.org/markup-compatibility/2006" xmlns:o="urn:schemas-microsoft-com:office:office" xmlns:r="http://schemas.openxmlformats.org/officeDocument/2006/relationships" xmlns:m="http://schemas.openxmlformats.org/officeDocument/2006/math" xmlns:v="urn:schemas-microsoft-com:vml" xmlns:wp14="http://schemas.microsoft.com/office/word/2010/wordprocessingDrawing" xmlns:wp="http://schemas.openxmlformats.org/drawingml/2006/wordprocessingDrawing" xmlns:w10="urn:schemas-microsoft-com:office:word" xmlns:w="http://schemas.openxmlformats.org/wordprocessingml/2006/main" xmlns:w14="http://schemas.microsoft.com/office/word/2010/wordml" xmlns:w15="http://schemas.microsoft.com/office/word/2012/wordml" xmlns:w16se="http://schemas.microsoft.com/office/word/2015/wordml/symex" xmlns:wpg="http://schemas.microsoft.com/office/word/2010/wordprocessingGroup" xmlns:wpi="http://schemas.microsoft.com/office/word/2010/wordprocessingInk" xmlns:wne="http://schemas.microsoft.com/office/word/2006/wordml" xmlns:wps="http://schemas.microsoft.com/office/word/2010/wordprocessingShape" mc:Ignorable="w14 w15 w16se wp14">
+<w:document xmlns:wpc="http://schemas.microsoft.com/office/word/2010/wordprocessingCanvas" xmlns:cx="http://schemas.microsoft.com/office/drawing/2014/chartex" xmlns:cx1="http://schemas.microsoft.com/office/drawing/2015/9/8/chartex" xmlns:cx2="http://schemas.microsoft.com/office/drawing/2015/10/21/chartex" xmlns:cx3="http://schemas.microsoft.com/office/drawing/2016/5/9/chartex" xmlns:cx4="http://schemas.microsoft.com/office/drawing/2016/5/10/chartex" xmlns:cx5="http://schemas.microsoft.com/office/drawing/2016/5/11/chartex" xmlns:cx6="http://schemas.microsoft.com/office/drawing/2016/5/12/chartex" xmlns:cx7="http://schemas.microsoft.com/office/drawing/2016/5/13/chartex" xmlns:cx8="http://schemas.microsoft.com/office/drawing/2016/5/14/chartex" xmlns:mc="http://schemas.openxmlformats.org/markup-compatibility/2006" xmlns:aink="http://schemas.microsoft.com/office/drawing/2016/ink" xmlns:am3d="http://schemas.microsoft.com/office/drawing/2017/model3d" xmlns:o="urn:schemas-microsoft-com:office:office" xmlns:r="http://schemas.openxmlformats.org/officeDocument/2006/relationships" xmlns:m="http://schemas.openxmlformats.org/officeDocument/2006/math" xmlns:v="urn:schemas-microsoft-com:vml" xmlns:wp14="http://schemas.microsoft.com/office/word/2010/wordprocessingDrawing" xmlns:wp="http://schemas.openxmlformats.org/drawingml/2006/wordprocessingDrawing" xmlns:w10="urn:schemas-microsoft-com:office:word" xmlns:w="http://schemas.openxmlformats.org/wordprocessingml/2006/main" xmlns:w14="http://schemas.microsoft.com/office/word/2010/wordml" xmlns:w15="http://schemas.microsoft.com/office/word/2012/wordml" xmlns:w16cid="http://schemas.microsoft.com/office/word/2016/wordml/cid" xmlns:w16se="http://schemas.microsoft.com/office/word/2015/wordml/symex" xmlns:wpg="http://schemas.microsoft.com/office/word/2010/wordprocessingGroup" xmlns:wpi="http://schemas.microsoft.com/office/word/2010/wordprocessingInk" xmlns:wne="http://schemas.microsoft.com/office/word/2006/wordml" xmlns:wps="http://schemas.microsoft.com/office/word/2010/wordprocessingShape" mc:Ignorable="w14 w15 w16se w16cid wp14">
   <w:body>
     <w:p>
       <w:pPr>
@@ -11,7 +11,7 @@
           <w:noProof/>
         </w:rPr>
         <w:drawing>
-          <wp:anchor distT="0" distB="0" distL="114300" distR="114300" simplePos="0" relativeHeight="251692032" behindDoc="0" locked="0" layoutInCell="1" allowOverlap="1">
+          <wp:anchor distT="0" distB="0" distL="114300" distR="114300" simplePos="0" relativeHeight="251692032" behindDoc="0" locked="0" layoutInCell="1" allowOverlap="1" wp14:anchorId="1D25D11B" wp14:editId="4ED3BCB1">
             <wp:simplePos x="0" y="0"/>
             <wp:positionH relativeFrom="column">
               <wp:posOffset>4907280</wp:posOffset>
@@ -94,7 +94,7 @@
     </w:p>
     <w:p>
       <w:r>
-        <w:t>When you get on to the Raspberry Pi, you will want to go to the Menu.</w:t>
+        <w:t>When you get on to the Raspberry Pi, go to the Menu.</w:t>
       </w:r>
     </w:p>
     <w:p>
@@ -105,7 +105,7 @@
         <mc:AlternateContent>
           <mc:Choice Requires="wpi">
             <w:drawing>
-              <wp:anchor distT="0" distB="0" distL="114300" distR="114300" simplePos="0" relativeHeight="251697152" behindDoc="0" locked="0" layoutInCell="1" allowOverlap="1">
+              <wp:anchor distT="0" distB="0" distL="114300" distR="114300" simplePos="0" relativeHeight="251697152" behindDoc="0" locked="0" layoutInCell="1" allowOverlap="1" wp14:anchorId="2BFAC1DF" wp14:editId="4DEC4D3F">
                 <wp:simplePos x="0" y="0"/>
                 <wp:positionH relativeFrom="column">
                   <wp:posOffset>3840480</wp:posOffset>
@@ -169,7 +169,7 @@
         <mc:AlternateContent>
           <mc:Choice Requires="wpi">
             <w:drawing>
-              <wp:anchor distT="0" distB="0" distL="114300" distR="114300" simplePos="0" relativeHeight="251696128" behindDoc="0" locked="0" layoutInCell="1" allowOverlap="1">
+              <wp:anchor distT="0" distB="0" distL="114300" distR="114300" simplePos="0" relativeHeight="251696128" behindDoc="0" locked="0" layoutInCell="1" allowOverlap="1" wp14:anchorId="7D5C3D6E" wp14:editId="56AD931B">
                 <wp:simplePos x="0" y="0"/>
                 <wp:positionH relativeFrom="column">
                   <wp:posOffset>396240</wp:posOffset>
@@ -214,7 +214,7 @@
         <mc:AlternateContent>
           <mc:Choice Requires="wpi">
             <w:drawing>
-              <wp:anchor distT="0" distB="0" distL="114300" distR="114300" simplePos="0" relativeHeight="251677696" behindDoc="0" locked="0" layoutInCell="1" allowOverlap="1">
+              <wp:anchor distT="0" distB="0" distL="114300" distR="114300" simplePos="0" relativeHeight="251677696" behindDoc="0" locked="0" layoutInCell="1" allowOverlap="1" wp14:anchorId="5BF14D3F" wp14:editId="532D4CF1">
                 <wp:simplePos x="0" y="0"/>
                 <wp:positionH relativeFrom="column">
                   <wp:posOffset>-106680</wp:posOffset>
@@ -263,7 +263,7 @@
           <w:noProof/>
         </w:rPr>
         <w:drawing>
-          <wp:inline distT="0" distB="0" distL="0" distR="0" wp14:anchorId="753B9F1A" wp14:editId="23ECB4E1">
+          <wp:inline distT="0" distB="0" distL="0" distR="0" wp14:anchorId="0BED9857" wp14:editId="34F9EC77">
             <wp:extent cx="4695825" cy="2813685"/>
             <wp:effectExtent l="0" t="0" r="9525" b="5715"/>
             <wp:docPr id="3" name="Picture 3" descr="Screen Clipping"/>
@@ -305,7 +305,13 @@
     </w:p>
     <w:p>
       <w:r>
-        <w:t>Then, click on the Programming section.</w:t>
+        <w:t xml:space="preserve">Then, click on the Programming </w:t>
+      </w:r>
+      <w:r>
+        <w:t>tab</w:t>
+      </w:r>
+      <w:r>
+        <w:t>.</w:t>
       </w:r>
     </w:p>
     <w:p>
@@ -316,7 +322,7 @@
         <mc:AlternateContent>
           <mc:Choice Requires="wpi">
             <w:drawing>
-              <wp:anchor distT="0" distB="0" distL="114300" distR="114300" simplePos="0" relativeHeight="251678720" behindDoc="0" locked="0" layoutInCell="1" allowOverlap="1">
+              <wp:anchor distT="0" distB="0" distL="114300" distR="114300" simplePos="0" relativeHeight="251678720" behindDoc="0" locked="0" layoutInCell="1" allowOverlap="1" wp14:anchorId="72F1672C" wp14:editId="320FE9F0">
                 <wp:simplePos x="0" y="0"/>
                 <wp:positionH relativeFrom="column">
                   <wp:posOffset>-175260</wp:posOffset>
@@ -361,7 +367,7 @@
         <mc:AlternateContent>
           <mc:Choice Requires="wpi">
             <w:drawing>
-              <wp:anchor distT="0" distB="0" distL="114300" distR="114300" simplePos="0" relativeHeight="251664384" behindDoc="0" locked="0" layoutInCell="1" allowOverlap="1">
+              <wp:anchor distT="0" distB="0" distL="114300" distR="114300" simplePos="0" relativeHeight="251664384" behindDoc="0" locked="0" layoutInCell="1" allowOverlap="1" wp14:anchorId="278E65D8" wp14:editId="1CE5D827">
                 <wp:simplePos x="0" y="0"/>
                 <wp:positionH relativeFrom="column">
                   <wp:posOffset>2682240</wp:posOffset>
@@ -404,7 +410,7 @@
           <w:noProof/>
         </w:rPr>
         <w:drawing>
-          <wp:inline distT="0" distB="0" distL="0" distR="0">
+          <wp:inline distT="0" distB="0" distL="0" distR="0" wp14:anchorId="38A20AFD" wp14:editId="3B8C55F1">
             <wp:extent cx="1851660" cy="2879471"/>
             <wp:effectExtent l="0" t="0" r="0" b="0"/>
             <wp:docPr id="53" name="Picture 53" descr="Screen Clipping"/>
@@ -501,7 +507,7 @@
         <mc:AlternateContent>
           <mc:Choice Requires="wpi">
             <w:drawing>
-              <wp:anchor distT="0" distB="0" distL="114300" distR="114300" simplePos="0" relativeHeight="251666432" behindDoc="0" locked="0" layoutInCell="1" allowOverlap="1">
+              <wp:anchor distT="0" distB="0" distL="114300" distR="114300" simplePos="0" relativeHeight="251666432" behindDoc="0" locked="0" layoutInCell="1" allowOverlap="1" wp14:anchorId="11C9C3B6" wp14:editId="0465E9B3">
                 <wp:simplePos x="0" y="0"/>
                 <wp:positionH relativeFrom="column">
                   <wp:posOffset>4625340</wp:posOffset>
@@ -546,7 +552,7 @@
         <mc:AlternateContent>
           <mc:Choice Requires="wpi">
             <w:drawing>
-              <wp:anchor distT="0" distB="0" distL="114300" distR="114300" simplePos="0" relativeHeight="251665408" behindDoc="0" locked="0" layoutInCell="1" allowOverlap="1">
+              <wp:anchor distT="0" distB="0" distL="114300" distR="114300" simplePos="0" relativeHeight="251665408" behindDoc="0" locked="0" layoutInCell="1" allowOverlap="1" wp14:anchorId="54C31D91" wp14:editId="5C521D97">
                 <wp:simplePos x="0" y="0"/>
                 <wp:positionH relativeFrom="column">
                   <wp:posOffset>2956560</wp:posOffset>
@@ -591,7 +597,7 @@
         <mc:AlternateContent>
           <mc:Choice Requires="wpi">
             <w:drawing>
-              <wp:anchor distT="0" distB="0" distL="114300" distR="114300" simplePos="0" relativeHeight="251693056" behindDoc="0" locked="0" layoutInCell="1" allowOverlap="1">
+              <wp:anchor distT="0" distB="0" distL="114300" distR="114300" simplePos="0" relativeHeight="251693056" behindDoc="0" locked="0" layoutInCell="1" allowOverlap="1" wp14:anchorId="5546027F" wp14:editId="79DA9767">
                 <wp:simplePos x="0" y="0"/>
                 <wp:positionH relativeFrom="column">
                   <wp:posOffset>1233444</wp:posOffset>
@@ -634,7 +640,7 @@
           <w:noProof/>
         </w:rPr>
         <w:drawing>
-          <wp:inline distT="0" distB="0" distL="0" distR="0">
+          <wp:inline distT="0" distB="0" distL="0" distR="0" wp14:anchorId="51EF3F61" wp14:editId="625F5AE8">
             <wp:extent cx="2789995" cy="2674620"/>
             <wp:effectExtent l="0" t="0" r="0" b="0"/>
             <wp:docPr id="108" name="Picture 108" descr="Screen Clipping"/>
@@ -685,7 +691,10 @@
     </w:p>
     <w:p>
       <w:r>
-        <w:t>This is the Python 2 (IDLE) on the Raspberry Pi that you should be at.</w:t>
+        <w:t>Your screen should look like this</w:t>
+      </w:r>
+      <w:r>
+        <w:t>.</w:t>
       </w:r>
     </w:p>
     <w:p>
@@ -696,7 +705,7 @@
         <mc:AlternateContent>
           <mc:Choice Requires="wpi">
             <w:drawing>
-              <wp:anchor distT="0" distB="0" distL="114300" distR="114300" simplePos="0" relativeHeight="251685888" behindDoc="0" locked="0" layoutInCell="1" allowOverlap="1">
+              <wp:anchor distT="0" distB="0" distL="114300" distR="114300" simplePos="0" relativeHeight="251685888" behindDoc="0" locked="0" layoutInCell="1" allowOverlap="1" wp14:anchorId="7F2F5AFB" wp14:editId="56C2542E">
                 <wp:simplePos x="0" y="0"/>
                 <wp:positionH relativeFrom="column">
                   <wp:posOffset>2910840</wp:posOffset>
@@ -741,7 +750,7 @@
         <mc:AlternateContent>
           <mc:Choice Requires="wpi">
             <w:drawing>
-              <wp:anchor distT="0" distB="0" distL="114300" distR="114300" simplePos="0" relativeHeight="251676672" behindDoc="0" locked="0" layoutInCell="1" allowOverlap="1">
+              <wp:anchor distT="0" distB="0" distL="114300" distR="114300" simplePos="0" relativeHeight="251676672" behindDoc="0" locked="0" layoutInCell="1" allowOverlap="1" wp14:anchorId="7824526F" wp14:editId="247B517B">
                 <wp:simplePos x="0" y="0"/>
                 <wp:positionH relativeFrom="column">
                   <wp:posOffset>3611880</wp:posOffset>
@@ -786,7 +795,7 @@
         <mc:AlternateContent>
           <mc:Choice Requires="wpi">
             <w:drawing>
-              <wp:anchor distT="0" distB="0" distL="114300" distR="114300" simplePos="0" relativeHeight="251675648" behindDoc="0" locked="0" layoutInCell="1" allowOverlap="1">
+              <wp:anchor distT="0" distB="0" distL="114300" distR="114300" simplePos="0" relativeHeight="251675648" behindDoc="0" locked="0" layoutInCell="1" allowOverlap="1" wp14:anchorId="29F1978E" wp14:editId="344FDB15">
                 <wp:simplePos x="0" y="0"/>
                 <wp:positionH relativeFrom="column">
                   <wp:posOffset>1524000</wp:posOffset>
@@ -831,7 +840,7 @@
         <mc:AlternateContent>
           <mc:Choice Requires="wpi">
             <w:drawing>
-              <wp:anchor distT="0" distB="0" distL="114300" distR="114300" simplePos="0" relativeHeight="251673600" behindDoc="0" locked="0" layoutInCell="1" allowOverlap="1">
+              <wp:anchor distT="0" distB="0" distL="114300" distR="114300" simplePos="0" relativeHeight="251673600" behindDoc="0" locked="0" layoutInCell="1" allowOverlap="1" wp14:anchorId="76948CD1" wp14:editId="3BEB261D">
                 <wp:simplePos x="0" y="0"/>
                 <wp:positionH relativeFrom="column">
                   <wp:posOffset>1897380</wp:posOffset>
@@ -876,7 +885,7 @@
         <mc:AlternateContent>
           <mc:Choice Requires="wpi">
             <w:drawing>
-              <wp:anchor distT="0" distB="0" distL="114300" distR="114300" simplePos="0" relativeHeight="251667456" behindDoc="0" locked="0" layoutInCell="1" allowOverlap="1">
+              <wp:anchor distT="0" distB="0" distL="114300" distR="114300" simplePos="0" relativeHeight="251667456" behindDoc="0" locked="0" layoutInCell="1" allowOverlap="1" wp14:anchorId="4721E77F" wp14:editId="7ABADF7B">
                 <wp:simplePos x="0" y="0"/>
                 <wp:positionH relativeFrom="column">
                   <wp:posOffset>1905180</wp:posOffset>
@@ -928,7 +937,7 @@
           <w:noProof/>
         </w:rPr>
         <w:drawing>
-          <wp:inline distT="0" distB="0" distL="0" distR="0">
+          <wp:inline distT="0" distB="0" distL="0" distR="0" wp14:anchorId="6E1C648C" wp14:editId="524A3A3B">
             <wp:extent cx="4168140" cy="3025140"/>
             <wp:effectExtent l="0" t="0" r="3810" b="3810"/>
             <wp:docPr id="131" name="Picture 131" descr="Screen Clipping"/>
@@ -988,7 +997,7 @@
         <mc:AlternateContent>
           <mc:Choice Requires="wpi">
             <w:drawing>
-              <wp:anchor distT="0" distB="0" distL="114300" distR="114300" simplePos="0" relativeHeight="251682816" behindDoc="0" locked="0" layoutInCell="1" allowOverlap="1">
+              <wp:anchor distT="0" distB="0" distL="114300" distR="114300" simplePos="0" relativeHeight="251682816" behindDoc="0" locked="0" layoutInCell="1" allowOverlap="1" wp14:anchorId="04A8CE84" wp14:editId="5B0752B4">
                 <wp:simplePos x="0" y="0"/>
                 <wp:positionH relativeFrom="column">
                   <wp:posOffset>-1905180</wp:posOffset>
@@ -1032,7 +1041,21 @@
     </w:p>
     <w:p>
       <w:r>
-        <w:t>Take one of the LEDs out of the GrovePi+ Box (red, green, or blue, it doesn’t matter) and its bag.</w:t>
+        <w:t xml:space="preserve">Take one of the LEDs out of the </w:t>
+      </w:r>
+      <w:proofErr w:type="spellStart"/>
+      <w:r>
+        <w:t>GrovePi</w:t>
+      </w:r>
+      <w:proofErr w:type="spellEnd"/>
+      <w:r>
+        <w:t>+ Box (</w:t>
+      </w:r>
+      <w:r>
+        <w:t>any color you want</w:t>
+      </w:r>
+      <w:r>
+        <w:t>) and its bag.</w:t>
       </w:r>
     </w:p>
     <w:p>
@@ -1042,7 +1065,7 @@
         </w:rPr>
         <w:lastRenderedPageBreak/>
         <w:drawing>
-          <wp:inline distT="0" distB="0" distL="0" distR="0" wp14:anchorId="5261C793" wp14:editId="7D92C447">
+          <wp:inline distT="0" distB="0" distL="0" distR="0" wp14:anchorId="42FC986F" wp14:editId="6F70BA61">
             <wp:extent cx="1781175" cy="1335405"/>
             <wp:effectExtent l="0" t="0" r="9525" b="0"/>
             <wp:docPr id="11" name="Picture 11" descr="Image result for grove led"/>
@@ -1092,7 +1115,22 @@
         <w:t>Put the LED in the two black tubes with metallic holes</w:t>
       </w:r>
       <w:r>
-        <w:t xml:space="preserve"> with the longer of the two LED wires in the positive black tube (look for the + sign on the board). </w:t>
+        <w:t>,</w:t>
+      </w:r>
+      <w:r>
+        <w:t xml:space="preserve"> </w:t>
+      </w:r>
+      <w:r>
+        <w:t>making sure that</w:t>
+      </w:r>
+      <w:r>
+        <w:t xml:space="preserve"> the longer of the two LED wires </w:t>
+      </w:r>
+      <w:r>
+        <w:t xml:space="preserve">is </w:t>
+      </w:r>
+      <w:r>
+        <w:t xml:space="preserve">in the positive black tube (look for the + sign on the board). </w:t>
       </w:r>
     </w:p>
     <w:p>
@@ -1109,7 +1147,7 @@
         <mc:AlternateContent>
           <mc:Choice Requires="wpi">
             <w:drawing>
-              <wp:anchor distT="0" distB="0" distL="114300" distR="114300" simplePos="0" relativeHeight="251683840" behindDoc="0" locked="0" layoutInCell="1" allowOverlap="1">
+              <wp:anchor distT="0" distB="0" distL="114300" distR="114300" simplePos="0" relativeHeight="251683840" behindDoc="0" locked="0" layoutInCell="1" allowOverlap="1" wp14:anchorId="52AB1632" wp14:editId="087F58DB">
                 <wp:simplePos x="0" y="0"/>
                 <wp:positionH relativeFrom="column">
                   <wp:posOffset>-480060</wp:posOffset>
@@ -1157,13 +1195,87 @@
         <w:rPr>
           <w:b/>
         </w:rPr>
-        <w:t>If you can’t tell the difference between the lengths of the wires, put the LED in one direction. If the LED isn’t lighting up at the end, make sure that everything including the program is correct according to the pictures</w:t>
+        <w:t xml:space="preserve">If you can’t tell the difference between the lengths of the wires, put the LED in one </w:t>
       </w:r>
       <w:r>
         <w:rPr>
           <w:b/>
         </w:rPr>
-        <w:t xml:space="preserve">. Then if the LED still isn’t lighting up than switch the way the LED is oriented in the black </w:t>
+        <w:t>way</w:t>
+      </w:r>
+      <w:r>
+        <w:rPr>
+          <w:b/>
+        </w:rPr>
+        <w:t xml:space="preserve">. If the LED isn’t lighting up at the end, make sure that everything </w:t>
+      </w:r>
+      <w:r>
+        <w:rPr>
+          <w:b/>
+        </w:rPr>
+        <w:t>(</w:t>
+      </w:r>
+      <w:r>
+        <w:rPr>
+          <w:b/>
+        </w:rPr>
+        <w:t>including the program</w:t>
+      </w:r>
+      <w:r>
+        <w:rPr>
+          <w:b/>
+        </w:rPr>
+        <w:t>)</w:t>
+      </w:r>
+      <w:r>
+        <w:rPr>
+          <w:b/>
+        </w:rPr>
+        <w:t xml:space="preserve"> is correct according to the pictures</w:t>
+      </w:r>
+      <w:r>
+        <w:rPr>
+          <w:b/>
+        </w:rPr>
+        <w:t xml:space="preserve">. </w:t>
+      </w:r>
+      <w:r>
+        <w:rPr>
+          <w:b/>
+        </w:rPr>
+        <w:t>I</w:t>
+      </w:r>
+      <w:r>
+        <w:rPr>
+          <w:b/>
+        </w:rPr>
+        <w:t xml:space="preserve">f the LED still isn’t lighting </w:t>
+      </w:r>
+      <w:proofErr w:type="gramStart"/>
+      <w:r>
+        <w:rPr>
+          <w:b/>
+        </w:rPr>
+        <w:t>up</w:t>
+      </w:r>
+      <w:proofErr w:type="gramEnd"/>
+      <w:r>
+        <w:rPr>
+          <w:b/>
+        </w:rPr>
+        <w:t xml:space="preserve"> th</w:t>
+      </w:r>
+      <w:r>
+        <w:rPr>
+          <w:b/>
+        </w:rPr>
+        <w:t>e</w:t>
+      </w:r>
+      <w:r>
+        <w:rPr>
+          <w:b/>
+        </w:rPr>
+        <w:t xml:space="preserve">n switch the way the LED is oriented in the black </w:t>
       </w:r>
       <w:r>
         <w:rPr>
@@ -1203,7 +1315,7 @@
           <w:szCs w:val="20"/>
         </w:rPr>
         <w:drawing>
-          <wp:inline distT="0" distB="0" distL="0" distR="0" wp14:anchorId="716613B7" wp14:editId="740F3C4D">
+          <wp:inline distT="0" distB="0" distL="0" distR="0" wp14:anchorId="18807120" wp14:editId="12808882">
             <wp:extent cx="1600200" cy="1600200"/>
             <wp:effectExtent l="0" t="0" r="0" b="0"/>
             <wp:docPr id="12" name="Picture 12" descr="Image result for grove cable"/>
@@ -1262,10 +1374,34 @@
         </w:rPr>
       </w:pPr>
       <w:r>
-        <w:t>Lastly for this step, plug the other side of the cable into one of D</w:t>
-      </w:r>
-      <w:r>
-        <w:t xml:space="preserve"> (Digital but on the board the pins are labeled D with a number)</w:t>
+        <w:t>P</w:t>
+      </w:r>
+      <w:r>
+        <w:t>lug the other side of the cable into one of D</w:t>
+      </w:r>
+      <w:r>
+        <w:t>igital</w:t>
+      </w:r>
+      <w:r>
+        <w:t xml:space="preserve"> (</w:t>
+      </w:r>
+      <w:r>
+        <w:t xml:space="preserve">on </w:t>
+      </w:r>
+      <w:r>
+        <w:t xml:space="preserve">board the pins are labeled </w:t>
+      </w:r>
+      <w:r>
+        <w:t xml:space="preserve">with </w:t>
+      </w:r>
+      <w:r>
+        <w:t xml:space="preserve">D </w:t>
+      </w:r>
+      <w:r>
+        <w:t xml:space="preserve">and </w:t>
+      </w:r>
+      <w:r>
+        <w:t>a number)</w:t>
       </w:r>
       <w:r>
         <w:t xml:space="preserve"> pins</w:t>
@@ -1308,7 +1444,13 @@
         <w:t>Go to the Python 2 (IDLE) tab that you opened on the</w:t>
       </w:r>
       <w:r>
-        <w:t xml:space="preserve"> Raspberry Pi. Go to File and then to New File.</w:t>
+        <w:t xml:space="preserve"> Raspberry Pi. Go to File and </w:t>
+      </w:r>
+      <w:r>
+        <w:t xml:space="preserve">click </w:t>
+      </w:r>
+      <w:r>
+        <w:t>New File.</w:t>
       </w:r>
     </w:p>
     <w:p>
@@ -1319,7 +1461,7 @@
         <mc:AlternateContent>
           <mc:Choice Requires="wpi">
             <w:drawing>
-              <wp:anchor distT="0" distB="0" distL="114300" distR="114300" simplePos="0" relativeHeight="251694080" behindDoc="0" locked="0" layoutInCell="1" allowOverlap="1">
+              <wp:anchor distT="0" distB="0" distL="114300" distR="114300" simplePos="0" relativeHeight="251694080" behindDoc="0" locked="0" layoutInCell="1" allowOverlap="1" wp14:anchorId="68019953" wp14:editId="2063E48A">
                 <wp:simplePos x="0" y="0"/>
                 <wp:positionH relativeFrom="column">
                   <wp:posOffset>36516</wp:posOffset>
@@ -1362,7 +1504,7 @@
           <w:noProof/>
         </w:rPr>
         <w:drawing>
-          <wp:inline distT="0" distB="0" distL="0" distR="0">
+          <wp:inline distT="0" distB="0" distL="0" distR="0" wp14:anchorId="33433E60" wp14:editId="35BCC437">
             <wp:extent cx="3665220" cy="1634258"/>
             <wp:effectExtent l="0" t="0" r="0" b="4445"/>
             <wp:docPr id="260" name="Picture 260" descr="Screen Clipping"/>
@@ -1423,7 +1565,7 @@
         </w:rPr>
         <w:lastRenderedPageBreak/>
         <w:drawing>
-          <wp:inline distT="0" distB="0" distL="0" distR="0">
+          <wp:inline distT="0" distB="0" distL="0" distR="0" wp14:anchorId="25C03591" wp14:editId="59D3CF5F">
             <wp:extent cx="2484120" cy="1838668"/>
             <wp:effectExtent l="0" t="0" r="0" b="9525"/>
             <wp:docPr id="267" name="Picture 267" descr="Screen Clipping"/>
@@ -1475,10 +1617,16 @@
     <w:p/>
     <w:p>
       <w:r>
-        <w:t>Now, time to start programming</w:t>
-      </w:r>
-      <w:r>
-        <w:t>. First, we need to import programs to make programming the LED easier. Type this into the Python File.</w:t>
+        <w:t xml:space="preserve">Now you’re ready to start programming. </w:t>
+      </w:r>
+      <w:r>
+        <w:t xml:space="preserve">First, </w:t>
+      </w:r>
+      <w:r>
+        <w:t>you</w:t>
+      </w:r>
+      <w:r>
+        <w:t xml:space="preserve"> need to import programs to make programming the LED easier. Type this into the Python File.</w:t>
       </w:r>
     </w:p>
     <w:p/>
@@ -1488,73 +1636,6 @@
           <w:rFonts w:ascii="Courier New" w:hAnsi="Courier New" w:cs="Courier New"/>
         </w:rPr>
       </w:pPr>
-      <w:r>
-        <w:rPr>
-          <w:noProof/>
-        </w:rPr>
-        <mc:AlternateContent>
-          <mc:Choice Requires="wpi">
-            <w:drawing>
-              <wp:anchor distT="0" distB="0" distL="114300" distR="114300" simplePos="0" relativeHeight="251686912" behindDoc="0" locked="0" layoutInCell="1" allowOverlap="1">
-                <wp:simplePos x="0" y="0"/>
-                <wp:positionH relativeFrom="column">
-                  <wp:posOffset>285750</wp:posOffset>
-                </wp:positionH>
-                <wp:positionV relativeFrom="paragraph">
-                  <wp:posOffset>-127635</wp:posOffset>
-                </wp:positionV>
-                <wp:extent cx="2114550" cy="694055"/>
-                <wp:effectExtent l="57150" t="76200" r="95250" b="86995"/>
-                <wp:wrapNone/>
-                <wp:docPr id="279" name="Ink 279"/>
-                <wp:cNvGraphicFramePr/>
-                <a:graphic xmlns:a="http://schemas.openxmlformats.org/drawingml/2006/main">
-                  <a:graphicData uri="http://schemas.microsoft.com/office/word/2010/wordprocessingInk">
-                    <w14:contentPart bwMode="auto" r:id="rId46">
-                      <w14:nvContentPartPr>
-                        <w14:cNvContentPartPr/>
-                      </w14:nvContentPartPr>
-                      <w14:xfrm>
-                        <a:off x="0" y="0"/>
-                        <a:ext cx="2114550" cy="694055"/>
-                      </w14:xfrm>
-                    </w14:contentPart>
-                  </a:graphicData>
-                </a:graphic>
-                <wp14:sizeRelH relativeFrom="margin">
-                  <wp14:pctWidth>0</wp14:pctWidth>
-                </wp14:sizeRelH>
-              </wp:anchor>
-            </w:drawing>
-          </mc:Choice>
-          <mc:Fallback>
-            <w:pict>
-              <v:shapetype w14:anchorId="743D11FF" id="_x0000_t75" coordsize="21600,21600" o:spt="75" o:preferrelative="t" path="m@4@5l@4@11@9@11@9@5xe" filled="f" stroked="f">
-                <v:stroke joinstyle="miter"/>
-                <v:formulas>
-                  <v:f eqn="if lineDrawn pixelLineWidth 0"/>
-                  <v:f eqn="sum @0 1 0"/>
-                  <v:f eqn="sum 0 0 @1"/>
-                  <v:f eqn="prod @2 1 2"/>
-                  <v:f eqn="prod @3 21600 pixelWidth"/>
-                  <v:f eqn="prod @3 21600 pixelHeight"/>
-                  <v:f eqn="sum @0 0 1"/>
-                  <v:f eqn="prod @6 1 2"/>
-                  <v:f eqn="prod @7 21600 pixelWidth"/>
-                  <v:f eqn="sum @8 21600 0"/>
-                  <v:f eqn="prod @7 21600 pixelHeight"/>
-                  <v:f eqn="sum @10 21600 0"/>
-                </v:formulas>
-                <v:path o:extrusionok="f" gradientshapeok="t" o:connecttype="rect"/>
-                <o:lock v:ext="edit" aspectratio="t"/>
-              </v:shapetype>
-              <v:shape id="Ink 279" o:spid="_x0000_s1026" type="#_x0000_t75" style="position:absolute;margin-left:20.1pt;margin-top:-12.45pt;width:171.25pt;height:59.4pt;z-index:251686912;visibility:visible;mso-wrap-style:square;mso-width-percent:0;mso-wrap-distance-left:9pt;mso-wrap-distance-top:0;mso-wrap-distance-right:9pt;mso-wrap-distance-bottom:0;mso-position-horizontal:absolute;mso-position-horizontal-relative:text;mso-position-vertical:absolute;mso-position-vertical-relative:text;mso-width-percent:0;mso-width-relative:margin" o:gfxdata="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">
-                <v:imagedata r:id="rId47" o:title=""/>
-              </v:shape>
-            </w:pict>
-          </mc:Fallback>
-        </mc:AlternateContent>
-      </w:r>
       <w:r>
         <w:tab/>
       </w:r>
@@ -1615,309 +1696,324 @@
     <w:p/>
     <w:p>
       <w:r>
-        <w:t xml:space="preserve">The </w:t>
+        <w:t>Th</w:t>
+      </w:r>
+      <w:r>
+        <w:t>e first</w:t>
+      </w:r>
+      <w:r>
+        <w:t xml:space="preserve"> line of code enables us to turn the LED on and off and the </w:t>
+      </w:r>
+      <w:r>
+        <w:t xml:space="preserve">last line </w:t>
+      </w:r>
+      <w:r>
+        <w:t xml:space="preserve">of code </w:t>
+      </w:r>
+      <w:r>
+        <w:t>lets</w:t>
+      </w:r>
+      <w:r>
+        <w:t xml:space="preserve"> us us</w:t>
+      </w:r>
+      <w:r>
+        <w:t>e</w:t>
+      </w:r>
+      <w:r>
+        <w:t xml:space="preserve"> </w:t>
       </w:r>
       <w:proofErr w:type="spellStart"/>
+      <w:proofErr w:type="gramStart"/>
       <w:r>
         <w:rPr>
           <w:rFonts w:ascii="Courier New" w:hAnsi="Courier New" w:cs="Courier New"/>
         </w:rPr>
-        <w:t>grovepi</w:t>
+        <w:t>time.sleep</w:t>
       </w:r>
       <w:proofErr w:type="spellEnd"/>
-      <w:r>
-        <w:t xml:space="preserve"> line of code enables us to turn the LED on and off and the time line of code enables us to us the phase </w:t>
+      <w:proofErr w:type="gramEnd"/>
+      <w:r>
+        <w:rPr>
+          <w:rFonts w:ascii="Courier New" w:hAnsi="Courier New" w:cs="Courier New"/>
+        </w:rPr>
+        <w:t>(</w:t>
+      </w:r>
+      <w:r>
+        <w:rPr>
+          <w:rFonts w:ascii="Courier New" w:hAnsi="Courier New" w:cs="Courier New"/>
+        </w:rPr>
+        <w:t>)</w:t>
+      </w:r>
+      <w:r>
+        <w:t>, which makes t</w:t>
+      </w:r>
+      <w:r>
+        <w:t>he program wait. Next, add an empty line of code to separate the imported code from the main code of the program.</w:t>
+      </w:r>
+      <w:r>
+        <w:t xml:space="preserve"> Use </w:t>
+      </w:r>
+      <w:r>
+        <w:t>this code to turn the light on</w:t>
+      </w:r>
+      <w:r>
+        <w:t>!</w:t>
+      </w:r>
+    </w:p>
+    <w:p/>
+    <w:p>
+      <w:pPr>
+        <w:rPr>
+          <w:rFonts w:ascii="Courier New" w:hAnsi="Courier New" w:cs="Courier New"/>
+        </w:rPr>
+      </w:pPr>
+      <w:r>
+        <w:tab/>
       </w:r>
       <w:proofErr w:type="spellStart"/>
+      <w:proofErr w:type="gramStart"/>
       <w:r>
         <w:rPr>
           <w:rFonts w:ascii="Courier New" w:hAnsi="Courier New" w:cs="Courier New"/>
         </w:rPr>
+        <w:t>digitalWrite</w:t>
+      </w:r>
+      <w:proofErr w:type="spellEnd"/>
+      <w:r>
+        <w:rPr>
+          <w:rFonts w:ascii="Courier New" w:hAnsi="Courier New" w:cs="Courier New"/>
+        </w:rPr>
+        <w:t>(</w:t>
+      </w:r>
+      <w:proofErr w:type="gramEnd"/>
+      <w:r>
+        <w:rPr>
+          <w:rFonts w:ascii="Courier New" w:hAnsi="Courier New" w:cs="Courier New"/>
+        </w:rPr>
+        <w:t>2, 1)</w:t>
+      </w:r>
+    </w:p>
+    <w:p/>
+    <w:p>
+      <w:r>
+        <w:rPr>
+          <w:b/>
+        </w:rPr>
+        <w:t>Change the “2” to the pin number that your LED is attached to or else the program won’t work!</w:t>
+      </w:r>
+      <w:r>
+        <w:rPr>
+          <w:b/>
+        </w:rPr>
+        <w:t xml:space="preserve">                                        </w:t>
+      </w:r>
+      <w:r>
+        <w:t xml:space="preserve">The “2” is the pin number </w:t>
+      </w:r>
+      <w:r>
+        <w:t>of the that the LED is in for this example</w:t>
+      </w:r>
+      <w:r>
+        <w:t xml:space="preserve">, and the 1 </w:t>
+      </w:r>
+      <w:r>
+        <w:t>tells the LED to turn</w:t>
+      </w:r>
+      <w:r>
+        <w:t xml:space="preserve"> on </w:t>
+      </w:r>
+      <w:r>
+        <w:t xml:space="preserve">(on is 1 </w:t>
+      </w:r>
+      <w:r>
+        <w:t>in binary</w:t>
+      </w:r>
+      <w:r>
+        <w:t>)</w:t>
+      </w:r>
+      <w:r>
+        <w:t>. 0 means off like in binary,</w:t>
+      </w:r>
+      <w:r>
+        <w:t xml:space="preserve"> which means</w:t>
+      </w:r>
+      <w:r>
+        <w:t xml:space="preserve"> to turn of the LED, </w:t>
+      </w:r>
+      <w:r>
+        <w:t>you need to type the code below.</w:t>
+      </w:r>
+    </w:p>
+    <w:p/>
+    <w:p>
+      <w:pPr>
+        <w:rPr>
+          <w:rFonts w:ascii="Courier New" w:hAnsi="Courier New" w:cs="Courier New"/>
+        </w:rPr>
+      </w:pPr>
+      <w:r>
+        <w:tab/>
+      </w:r>
+      <w:proofErr w:type="spellStart"/>
+      <w:proofErr w:type="gramStart"/>
+      <w:r>
+        <w:rPr>
+          <w:rFonts w:ascii="Courier New" w:hAnsi="Courier New" w:cs="Courier New"/>
+        </w:rPr>
+        <w:t>digitalWrite</w:t>
+      </w:r>
+      <w:proofErr w:type="spellEnd"/>
+      <w:r>
+        <w:rPr>
+          <w:rFonts w:ascii="Courier New" w:hAnsi="Courier New" w:cs="Courier New"/>
+        </w:rPr>
+        <w:t>(</w:t>
+      </w:r>
+      <w:proofErr w:type="gramEnd"/>
+      <w:r>
+        <w:rPr>
+          <w:rFonts w:ascii="Courier New" w:hAnsi="Courier New" w:cs="Courier New"/>
+        </w:rPr>
+        <w:t>2, 0)</w:t>
+      </w:r>
+    </w:p>
+    <w:p/>
+    <w:p>
+      <w:r>
+        <w:t xml:space="preserve">Now, we can turn the LED on and off, but there isn’t a break in between turning the LED on and off, so </w:t>
+      </w:r>
+      <w:r>
+        <w:t>we can’t see the LED turn on. To make this happen, type this code after the code to turn the LED on</w:t>
+      </w:r>
+      <w:r>
+        <w:t xml:space="preserve"> and off</w:t>
+      </w:r>
+      <w:r>
+        <w:t>.</w:t>
+      </w:r>
+    </w:p>
+    <w:p/>
+    <w:p>
+      <w:pPr>
+        <w:rPr>
+          <w:rFonts w:ascii="Courier New" w:hAnsi="Courier New" w:cs="Courier New"/>
+        </w:rPr>
+      </w:pPr>
+      <w:r>
+        <w:tab/>
+      </w:r>
+      <w:proofErr w:type="spellStart"/>
+      <w:proofErr w:type="gramStart"/>
+      <w:r>
+        <w:rPr>
+          <w:rFonts w:ascii="Courier New" w:hAnsi="Courier New" w:cs="Courier New"/>
+        </w:rPr>
         <w:t>time.sleep</w:t>
       </w:r>
       <w:proofErr w:type="spellEnd"/>
+      <w:proofErr w:type="gramEnd"/>
       <w:r>
         <w:rPr>
           <w:rFonts w:ascii="Courier New" w:hAnsi="Courier New" w:cs="Courier New"/>
         </w:rPr>
-        <w:t>()</w:t>
-      </w:r>
-      <w:r>
-        <w:t xml:space="preserve"> to have the program wait. Next, add an empty line of code to separate the imported code from the main code of the program.</w:t>
-      </w:r>
-      <w:r>
-        <w:t xml:space="preserve"> Now, let’s turn the LED on!</w:t>
+        <w:t>(.1)</w:t>
       </w:r>
     </w:p>
     <w:p/>
     <w:p>
+      <w:r>
+        <w:t>The .1 in the parenthesis is how many seconds the program waits</w:t>
+      </w:r>
+      <w:r>
+        <w:t xml:space="preserve"> in this case</w:t>
+      </w:r>
+      <w:r>
+        <w:t>, but the program can wait for however long you want it to</w:t>
+      </w:r>
+      <w:r>
+        <w:t>.</w:t>
+      </w:r>
+      <w:r>
+        <w:t xml:space="preserve"> </w:t>
+      </w:r>
+      <w:r>
+        <w:t>If you want to make the LED blink multiple times</w:t>
+      </w:r>
+      <w:r>
+        <w:t>, you need to change your program</w:t>
+      </w:r>
+      <w:r>
+        <w:t xml:space="preserve">. Add this code before </w:t>
+      </w:r>
+      <w:r>
+        <w:t>the code to turn the light on.</w:t>
+      </w:r>
+    </w:p>
+    <w:p/>
+    <w:p>
       <w:pPr>
         <w:rPr>
           <w:rFonts w:ascii="Courier New" w:hAnsi="Courier New" w:cs="Courier New"/>
         </w:rPr>
       </w:pPr>
       <w:r>
+        <w:tab/>
+      </w:r>
+      <w:r>
+        <w:rPr>
+          <w:rFonts w:ascii="Courier New" w:hAnsi="Courier New" w:cs="Courier New"/>
+          <w:color w:val="ED7D31" w:themeColor="accent2"/>
+        </w:rPr>
+        <w:t>whi</w:t>
+      </w:r>
+      <w:r>
+        <w:rPr>
+          <w:rFonts w:ascii="Courier New" w:hAnsi="Courier New" w:cs="Courier New"/>
+          <w:color w:val="ED7D31" w:themeColor="accent2"/>
+        </w:rPr>
+        <w:t>le</w:t>
+      </w:r>
+      <w:r>
+        <w:rPr>
+          <w:rFonts w:ascii="Courier New" w:hAnsi="Courier New" w:cs="Courier New"/>
+        </w:rPr>
+        <w:t xml:space="preserve"> </w:t>
+      </w:r>
+      <w:r>
+        <w:rPr>
+          <w:rFonts w:ascii="Courier New" w:hAnsi="Courier New" w:cs="Courier New"/>
+          <w:color w:val="7030A0"/>
+        </w:rPr>
+        <w:t>True</w:t>
+      </w:r>
+      <w:r>
+        <w:rPr>
+          <w:rFonts w:ascii="Courier New" w:hAnsi="Courier New" w:cs="Courier New"/>
+        </w:rPr>
+        <w:t>:</w:t>
+      </w:r>
+    </w:p>
+    <w:p/>
+    <w:p>
+      <w:r>
+        <w:t xml:space="preserve">Your screen should look </w:t>
+      </w:r>
+      <w:proofErr w:type="gramStart"/>
+      <w:r>
+        <w:t>similar to</w:t>
+      </w:r>
+      <w:proofErr w:type="gramEnd"/>
+      <w:r>
+        <w:t xml:space="preserve"> this:</w:t>
+      </w:r>
+    </w:p>
+    <w:p>
+      <w:r>
         <w:rPr>
           <w:noProof/>
         </w:rPr>
-        <mc:AlternateContent>
-          <mc:Choice Requires="wpi">
-            <w:drawing>
-              <wp:anchor distT="0" distB="0" distL="114300" distR="114300" simplePos="0" relativeHeight="251687936" behindDoc="0" locked="0" layoutInCell="1" allowOverlap="1">
-                <wp:simplePos x="0" y="0"/>
-                <wp:positionH relativeFrom="column">
-                  <wp:posOffset>171450</wp:posOffset>
-                </wp:positionH>
-                <wp:positionV relativeFrom="paragraph">
-                  <wp:posOffset>-156210</wp:posOffset>
-                </wp:positionV>
-                <wp:extent cx="2057400" cy="526415"/>
-                <wp:effectExtent l="76200" t="57150" r="95250" b="83185"/>
-                <wp:wrapNone/>
-                <wp:docPr id="281" name="Ink 281"/>
-                <wp:cNvGraphicFramePr/>
-                <a:graphic xmlns:a="http://schemas.openxmlformats.org/drawingml/2006/main">
-                  <a:graphicData uri="http://schemas.microsoft.com/office/word/2010/wordprocessingInk">
-                    <w14:contentPart bwMode="auto" r:id="rId48">
-                      <w14:nvContentPartPr>
-                        <w14:cNvContentPartPr/>
-                      </w14:nvContentPartPr>
-                      <w14:xfrm>
-                        <a:off x="0" y="0"/>
-                        <a:ext cx="2057400" cy="526415"/>
-                      </w14:xfrm>
-                    </w14:contentPart>
-                  </a:graphicData>
-                </a:graphic>
-                <wp14:sizeRelH relativeFrom="margin">
-                  <wp14:pctWidth>0</wp14:pctWidth>
-                </wp14:sizeRelH>
-              </wp:anchor>
-            </w:drawing>
-          </mc:Choice>
-          <mc:Fallback>
-            <w:pict>
-              <v:shape w14:anchorId="6C6AF2AD" id="Ink 281" o:spid="_x0000_s1026" type="#_x0000_t75" style="position:absolute;margin-left:11.1pt;margin-top:-14.7pt;width:166.75pt;height:46.2pt;z-index:251687936;visibility:visible;mso-wrap-style:square;mso-width-percent:0;mso-wrap-distance-left:9pt;mso-wrap-distance-top:0;mso-wrap-distance-right:9pt;mso-wrap-distance-bottom:0;mso-position-horizontal:absolute;mso-position-horizontal-relative:text;mso-position-vertical:absolute;mso-position-vertical-relative:text;mso-width-percent:0;mso-width-relative:margin" o:gfxdata="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">
-                <v:imagedata r:id="rId49" o:title=""/>
-              </v:shape>
-            </w:pict>
-          </mc:Fallback>
-        </mc:AlternateContent>
-      </w:r>
-      <w:r>
-        <w:tab/>
-      </w:r>
-      <w:proofErr w:type="spellStart"/>
-      <w:r>
-        <w:rPr>
-          <w:rFonts w:ascii="Courier New" w:hAnsi="Courier New" w:cs="Courier New"/>
-        </w:rPr>
-        <w:t>digitalWrite</w:t>
-      </w:r>
-      <w:proofErr w:type="spellEnd"/>
-      <w:r>
-        <w:rPr>
-          <w:rFonts w:ascii="Courier New" w:hAnsi="Courier New" w:cs="Courier New"/>
-        </w:rPr>
-        <w:t>(2, 1)</w:t>
-      </w:r>
-    </w:p>
-    <w:p/>
-    <w:p>
-      <w:r>
-        <w:rPr>
-          <w:b/>
-        </w:rPr>
-        <w:t>Change the “2” to the pin number that your LED is attached to or else the program won’t work!!!</w:t>
-      </w:r>
-      <w:r>
-        <w:rPr>
-          <w:b/>
-        </w:rPr>
-        <w:t xml:space="preserve">                                        </w:t>
-      </w:r>
-      <w:r>
-        <w:t>The “2” is the pin number that the program going to tell to turn on the LED, and the 1 means on like in binary. Also, 0 means off like in binary, so to turn of the LED, type …</w:t>
-      </w:r>
-    </w:p>
-    <w:p/>
-    <w:p>
-      <w:pPr>
-        <w:rPr>
-          <w:rFonts w:ascii="Courier New" w:hAnsi="Courier New" w:cs="Courier New"/>
-        </w:rPr>
-      </w:pPr>
-      <w:r>
-        <w:rPr>
-          <w:noProof/>
-        </w:rPr>
-        <mc:AlternateContent>
-          <mc:Choice Requires="wpi">
-            <w:drawing>
-              <wp:anchor distT="0" distB="0" distL="114300" distR="114300" simplePos="0" relativeHeight="251688960" behindDoc="0" locked="0" layoutInCell="1" allowOverlap="1">
-                <wp:simplePos x="0" y="0"/>
-                <wp:positionH relativeFrom="column">
-                  <wp:posOffset>219075</wp:posOffset>
-                </wp:positionH>
-                <wp:positionV relativeFrom="paragraph">
-                  <wp:posOffset>-234315</wp:posOffset>
-                </wp:positionV>
-                <wp:extent cx="1933575" cy="618490"/>
-                <wp:effectExtent l="57150" t="76200" r="85725" b="86360"/>
-                <wp:wrapNone/>
-                <wp:docPr id="286" name="Ink 286"/>
-                <wp:cNvGraphicFramePr/>
-                <a:graphic xmlns:a="http://schemas.openxmlformats.org/drawingml/2006/main">
-                  <a:graphicData uri="http://schemas.microsoft.com/office/word/2010/wordprocessingInk">
-                    <w14:contentPart bwMode="auto" r:id="rId50">
-                      <w14:nvContentPartPr>
-                        <w14:cNvContentPartPr/>
-                      </w14:nvContentPartPr>
-                      <w14:xfrm>
-                        <a:off x="0" y="0"/>
-                        <a:ext cx="1933575" cy="618490"/>
-                      </w14:xfrm>
-                    </w14:contentPart>
-                  </a:graphicData>
-                </a:graphic>
-                <wp14:sizeRelH relativeFrom="margin">
-                  <wp14:pctWidth>0</wp14:pctWidth>
-                </wp14:sizeRelH>
-              </wp:anchor>
-            </w:drawing>
-          </mc:Choice>
-          <mc:Fallback>
-            <w:pict>
-              <v:shape w14:anchorId="331CF4BA" id="Ink 286" o:spid="_x0000_s1026" type="#_x0000_t75" style="position:absolute;margin-left:14.85pt;margin-top:-20.85pt;width:157pt;height:53.45pt;z-index:251688960;visibility:visible;mso-wrap-style:square;mso-width-percent:0;mso-wrap-distance-left:9pt;mso-wrap-distance-top:0;mso-wrap-distance-right:9pt;mso-wrap-distance-bottom:0;mso-position-horizontal:absolute;mso-position-horizontal-relative:text;mso-position-vertical:absolute;mso-position-vertical-relative:text;mso-width-percent:0;mso-width-relative:margin" o:gfxdata="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">
-                <v:imagedata r:id="rId51" o:title=""/>
-              </v:shape>
-            </w:pict>
-          </mc:Fallback>
-        </mc:AlternateContent>
-      </w:r>
-      <w:r>
-        <w:tab/>
-      </w:r>
-      <w:proofErr w:type="spellStart"/>
-      <w:r>
-        <w:rPr>
-          <w:rFonts w:ascii="Courier New" w:hAnsi="Courier New" w:cs="Courier New"/>
-        </w:rPr>
-        <w:t>digitalWrite</w:t>
-      </w:r>
-      <w:proofErr w:type="spellEnd"/>
-      <w:r>
-        <w:rPr>
-          <w:rFonts w:ascii="Courier New" w:hAnsi="Courier New" w:cs="Courier New"/>
-        </w:rPr>
-        <w:t>(2, 0)</w:t>
-      </w:r>
-    </w:p>
-    <w:p/>
-    <w:p>
-      <w:r>
-        <w:t xml:space="preserve">Now, we can turn the LED on and off, but there isn’t a break in between turning the LED on and off, so in order to see the LED flash, we need to add … </w:t>
-      </w:r>
-    </w:p>
-    <w:p/>
-    <w:p>
-      <w:pPr>
-        <w:rPr>
-          <w:rFonts w:ascii="Courier New" w:hAnsi="Courier New" w:cs="Courier New"/>
-        </w:rPr>
-      </w:pPr>
-      <w:r>
-        <w:rPr>
-          <w:noProof/>
-        </w:rPr>
-        <mc:AlternateContent>
-          <mc:Choice Requires="wpi">
-            <w:drawing>
-              <wp:anchor distT="0" distB="0" distL="114300" distR="114300" simplePos="0" relativeHeight="251689984" behindDoc="0" locked="0" layoutInCell="1" allowOverlap="1">
-                <wp:simplePos x="0" y="0"/>
-                <wp:positionH relativeFrom="column">
-                  <wp:posOffset>114300</wp:posOffset>
-                </wp:positionH>
-                <wp:positionV relativeFrom="paragraph">
-                  <wp:posOffset>-186055</wp:posOffset>
-                </wp:positionV>
-                <wp:extent cx="1838325" cy="625475"/>
-                <wp:effectExtent l="76200" t="57150" r="85725" b="79375"/>
-                <wp:wrapNone/>
-                <wp:docPr id="287" name="Ink 287"/>
-                <wp:cNvGraphicFramePr/>
-                <a:graphic xmlns:a="http://schemas.openxmlformats.org/drawingml/2006/main">
-                  <a:graphicData uri="http://schemas.microsoft.com/office/word/2010/wordprocessingInk">
-                    <w14:contentPart bwMode="auto" r:id="rId52">
-                      <w14:nvContentPartPr>
-                        <w14:cNvContentPartPr/>
-                      </w14:nvContentPartPr>
-                      <w14:xfrm>
-                        <a:off x="0" y="0"/>
-                        <a:ext cx="1838325" cy="625475"/>
-                      </w14:xfrm>
-                    </w14:contentPart>
-                  </a:graphicData>
-                </a:graphic>
-                <wp14:sizeRelH relativeFrom="margin">
-                  <wp14:pctWidth>0</wp14:pctWidth>
-                </wp14:sizeRelH>
-              </wp:anchor>
-            </w:drawing>
-          </mc:Choice>
-          <mc:Fallback>
-            <w:pict>
-              <v:shape w14:anchorId="7B5A5FD3" id="Ink 287" o:spid="_x0000_s1026" type="#_x0000_t75" style="position:absolute;margin-left:6.6pt;margin-top:-17.05pt;width:149.5pt;height:54pt;z-index:251689984;visibility:visible;mso-wrap-style:square;mso-width-percent:0;mso-wrap-distance-left:9pt;mso-wrap-distance-top:0;mso-wrap-distance-right:9pt;mso-wrap-distance-bottom:0;mso-position-horizontal:absolute;mso-position-horizontal-relative:text;mso-position-vertical:absolute;mso-position-vertical-relative:text;mso-width-percent:0;mso-width-relative:margin" o:gfxdata="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">
-                <v:imagedata r:id="rId53" o:title=""/>
-              </v:shape>
-            </w:pict>
-          </mc:Fallback>
-        </mc:AlternateContent>
-      </w:r>
-      <w:r>
-        <w:tab/>
-      </w:r>
-      <w:proofErr w:type="spellStart"/>
-      <w:r>
-        <w:rPr>
-          <w:rFonts w:ascii="Courier New" w:hAnsi="Courier New" w:cs="Courier New"/>
-        </w:rPr>
-        <w:t>time.sleep</w:t>
-      </w:r>
-      <w:proofErr w:type="spellEnd"/>
-      <w:r>
-        <w:rPr>
-          <w:rFonts w:ascii="Courier New" w:hAnsi="Courier New" w:cs="Courier New"/>
-        </w:rPr>
-        <w:t>(.1)</w:t>
-      </w:r>
-    </w:p>
-    <w:p/>
-    <w:p>
-      <w:r>
-        <w:lastRenderedPageBreak/>
-        <w:t>… in between turning the LED on and off.</w:t>
-      </w:r>
-      <w:r>
-        <w:t xml:space="preserve"> </w:t>
-      </w:r>
-      <w:r>
-        <w:t>The .1 in the parenthesis is how many seconds the program waits</w:t>
-      </w:r>
-      <w:r>
-        <w:t>, but the program doesn’t have to wait .1 seconds, it can wait for however long you want it to wait</w:t>
-      </w:r>
-      <w:r>
-        <w:t>. Now, the program only blinks the light once, and to make the LED blink the LED multiple times, you need to change your program to look like this except keep your pin number the same as how you have it now.</w:t>
-      </w:r>
-    </w:p>
-    <w:p>
-      <w:r>
-        <w:rPr>
-          <w:noProof/>
-        </w:rPr>
         <w:drawing>
-          <wp:inline distT="0" distB="0" distL="0" distR="0">
+          <wp:inline distT="0" distB="0" distL="0" distR="0" wp14:anchorId="08987739" wp14:editId="5C228758">
             <wp:extent cx="5250180" cy="1409700"/>
             <wp:effectExtent l="0" t="0" r="7620" b="0"/>
             <wp:docPr id="1" name="Picture 1" descr="Screen Clipping"/>
@@ -1932,7 +2028,7 @@
                     <pic:cNvPicPr/>
                   </pic:nvPicPr>
                   <pic:blipFill rotWithShape="1">
-                    <a:blip r:embed="rId54">
+                    <a:blip r:embed="rId46">
                       <a:extLst>
                         <a:ext uri="{28A0092B-C50C-407E-A947-70E740481C1C}">
                           <a14:useLocalDpi xmlns:a14="http://schemas.microsoft.com/office/drawing/2010/main" val="0"/>
@@ -1968,7 +2064,13 @@
     </w:p>
     <w:p>
       <w:r>
-        <w:t>Make sure that all the indents are correct and that there are any spelling mistakes so that the program will work for you.</w:t>
+        <w:t xml:space="preserve">Make sure that all the indents are correct and that there are </w:t>
+      </w:r>
+      <w:r>
+        <w:t>no</w:t>
+      </w:r>
+      <w:r>
+        <w:t xml:space="preserve"> spelling mistakes so that the program will work.</w:t>
       </w:r>
     </w:p>
     <w:p>
@@ -1981,7 +2083,34 @@
     </w:p>
     <w:p>
       <w:r>
-        <w:t>To save your work, press the control and s buttons on the keyboard at the same time.</w:t>
+        <w:t xml:space="preserve">To save your work, </w:t>
+      </w:r>
+      <w:r>
+        <w:t>hold down</w:t>
+      </w:r>
+      <w:r>
+        <w:t xml:space="preserve"> the control </w:t>
+      </w:r>
+      <w:r>
+        <w:t xml:space="preserve">button </w:t>
+      </w:r>
+      <w:r>
+        <w:t xml:space="preserve">and </w:t>
+      </w:r>
+      <w:r>
+        <w:t>press the “s”</w:t>
+      </w:r>
+      <w:r>
+        <w:t xml:space="preserve"> butt</w:t>
+      </w:r>
+      <w:r>
+        <w:t>on</w:t>
+      </w:r>
+      <w:r>
+        <w:t xml:space="preserve"> on the keyboard</w:t>
+      </w:r>
+      <w:r>
+        <w:t>.</w:t>
       </w:r>
     </w:p>
     <w:p>
@@ -1992,7 +2121,7 @@
         <mc:AlternateContent>
           <mc:Choice Requires="wpi">
             <w:drawing>
-              <wp:anchor distT="0" distB="0" distL="114300" distR="114300" simplePos="0" relativeHeight="251691008" behindDoc="0" locked="0" layoutInCell="1" allowOverlap="1">
+              <wp:anchor distT="0" distB="0" distL="114300" distR="114300" simplePos="0" relativeHeight="251691008" behindDoc="0" locked="0" layoutInCell="1" allowOverlap="1" wp14:anchorId="33AF194E" wp14:editId="5F6A931C">
                 <wp:simplePos x="0" y="0"/>
                 <wp:positionH relativeFrom="column">
                   <wp:posOffset>1737360</wp:posOffset>
@@ -2007,7 +2136,7 @@
                 <wp:cNvGraphicFramePr/>
                 <a:graphic xmlns:a="http://schemas.openxmlformats.org/drawingml/2006/main">
                   <a:graphicData uri="http://schemas.microsoft.com/office/word/2010/wordprocessingInk">
-                    <w14:contentPart bwMode="auto" r:id="rId55">
+                    <w14:contentPart bwMode="auto" r:id="rId47">
                       <w14:nvContentPartPr>
                         <w14:cNvContentPartPr/>
                       </w14:nvContentPartPr>
@@ -2035,7 +2164,7 @@
           <w:noProof/>
         </w:rPr>
         <w:drawing>
-          <wp:inline distT="0" distB="0" distL="0" distR="0">
+          <wp:inline distT="0" distB="0" distL="0" distR="0" wp14:anchorId="169A87D8" wp14:editId="415A27CF">
             <wp:extent cx="4114165" cy="2963393"/>
             <wp:effectExtent l="0" t="0" r="635" b="8890"/>
             <wp:docPr id="2" name="Picture 2" descr="Screen Clipping"/>
@@ -2086,22 +2215,48 @@
     </w:p>
     <w:p>
       <w:r>
-        <w:t>This window should pop up. Now, whenever y</w:t>
-      </w:r>
-      <w:r>
-        <w:t xml:space="preserve">ou need to save your </w:t>
-      </w:r>
-      <w:r>
-        <w:t xml:space="preserve">program,  </w:t>
-      </w:r>
-      <w:r>
-        <w:t xml:space="preserve">            </w:t>
-      </w:r>
-      <w:r>
-        <w:t xml:space="preserve">                              </w:t>
-      </w:r>
-      <w:r>
-        <w:t>just hold down both control and s to save.</w:t>
+        <w:t xml:space="preserve">This window should pop up. </w:t>
+      </w:r>
+      <w:r>
+        <w:t>After you name the file and click save, you only</w:t>
+      </w:r>
+    </w:p>
+    <w:p>
+      <w:r>
+        <w:t>need to</w:t>
+      </w:r>
+      <w:r>
+        <w:t xml:space="preserve"> hold down both </w:t>
+      </w:r>
+      <w:r>
+        <w:t xml:space="preserve">the </w:t>
+      </w:r>
+      <w:r>
+        <w:t xml:space="preserve">control and </w:t>
+      </w:r>
+      <w:r>
+        <w:t>“</w:t>
+      </w:r>
+      <w:r>
+        <w:t>s</w:t>
+      </w:r>
+      <w:r>
+        <w:t>”</w:t>
+      </w:r>
+      <w:r>
+        <w:t xml:space="preserve"> </w:t>
+      </w:r>
+      <w:r>
+        <w:t>buttons</w:t>
+      </w:r>
+      <w:r>
+        <w:t xml:space="preserve"> </w:t>
+      </w:r>
+      <w:r>
+        <w:t>whenever you need to save it</w:t>
+      </w:r>
+      <w:r>
+        <w:t>.</w:t>
       </w:r>
     </w:p>
     <w:p/>
@@ -2115,64 +2270,100 @@
     </w:p>
     <w:p>
       <w:r>
-        <w:t xml:space="preserve">To run your program, you must save your program. To run </w:t>
-      </w:r>
-      <w:r>
-        <w:t xml:space="preserve">your </w:t>
-      </w:r>
-      <w:r>
-        <w:t xml:space="preserve">program, click the </w:t>
+        <w:t>To run your program, you must save your program</w:t>
+      </w:r>
+      <w:r>
+        <w:t xml:space="preserve"> and </w:t>
+      </w:r>
+      <w:r>
+        <w:t xml:space="preserve">click the </w:t>
       </w:r>
       <w:r>
         <w:t>F</w:t>
+      </w:r>
+      <w:r>
+        <w:t xml:space="preserve">5 key. </w:t>
+      </w:r>
+      <w:r>
+        <w:t xml:space="preserve">To stop the program, just </w:t>
+      </w:r>
+      <w:r>
+        <w:t xml:space="preserve">exit </w:t>
+      </w:r>
+      <w:r>
+        <w:t>the Python 2 shell</w:t>
+      </w:r>
+      <w:r>
+        <w:t xml:space="preserve"> (by clicking the “x”)</w:t>
       </w:r>
       <w:bookmarkStart w:id="0" w:name="_GoBack"/>
       <w:bookmarkEnd w:id="0"/>
       <w:r>
-        <w:t xml:space="preserve">5 key. </w:t>
-      </w:r>
-      <w:r>
-        <w:t xml:space="preserve">To </w:t>
-      </w:r>
-      <w:r>
-        <w:t xml:space="preserve">               </w:t>
-      </w:r>
-      <w:r>
-        <w:t>stop the program, just x out of the Python 2 shell.</w:t>
+        <w:t>.</w:t>
       </w:r>
       <w:r>
         <w:rPr>
           <w:noProof/>
         </w:rPr>
-        <w:drawing>
-          <wp:anchor distT="0" distB="0" distL="114300" distR="114300" simplePos="0" relativeHeight="251695104" behindDoc="0" locked="0" layoutInCell="1" allowOverlap="1">
-            <wp:simplePos x="0" y="0"/>
-            <wp:positionH relativeFrom="column">
-              <wp:posOffset>10035300</wp:posOffset>
-            </wp:positionH>
-            <wp:positionV relativeFrom="paragraph">
-              <wp:posOffset>8170293</wp:posOffset>
-            </wp:positionV>
-            <wp:extent cx="288" cy="288"/>
-            <wp:effectExtent l="57150" t="76200" r="76200" b="76200"/>
-            <wp:wrapNone/>
-            <wp:docPr id="13" name="Ink 13"/>
-            <wp:cNvGraphicFramePr/>
-            <a:graphic xmlns:a="http://schemas.openxmlformats.org/drawingml/2006/main">
-              <a:graphicData uri="http://schemas.microsoft.com/office/word/2010/wordprocessingInk">
-                <w14:contentPart bwMode="auto" r:id="rId58">
-                  <w14:nvContentPartPr>
-                    <w14:cNvContentPartPr/>
-                  </w14:nvContentPartPr>
-                  <w14:xfrm>
-                    <a:off x="0" y="0"/>
-                    <a:ext cx="288" cy="288"/>
-                  </w14:xfrm>
-                </w14:contentPart>
-              </a:graphicData>
-            </a:graphic>
-          </wp:anchor>
-        </w:drawing>
+        <mc:AlternateContent>
+          <mc:Choice Requires="wpi">
+            <w:drawing>
+              <wp:anchor distT="0" distB="0" distL="114300" distR="114300" simplePos="0" relativeHeight="251695104" behindDoc="0" locked="0" layoutInCell="1" allowOverlap="1" wp14:anchorId="3AB60ED6" wp14:editId="7563EB06">
+                <wp:simplePos x="0" y="0"/>
+                <wp:positionH relativeFrom="column">
+                  <wp:posOffset>10035300</wp:posOffset>
+                </wp:positionH>
+                <wp:positionV relativeFrom="paragraph">
+                  <wp:posOffset>8170293</wp:posOffset>
+                </wp:positionV>
+                <wp:extent cx="288" cy="288"/>
+                <wp:effectExtent l="57150" t="76200" r="76200" b="76200"/>
+                <wp:wrapNone/>
+                <wp:docPr id="13" name="Ink 13"/>
+                <wp:cNvGraphicFramePr/>
+                <a:graphic xmlns:a="http://schemas.openxmlformats.org/drawingml/2006/main">
+                  <a:graphicData uri="http://schemas.microsoft.com/office/word/2010/wordprocessingInk">
+                    <w14:contentPart bwMode="auto" r:id="rId58">
+                      <w14:nvContentPartPr>
+                        <w14:cNvContentPartPr/>
+                      </w14:nvContentPartPr>
+                      <w14:xfrm>
+                        <a:off x="0" y="0"/>
+                        <a:ext cx="288" cy="288"/>
+                      </w14:xfrm>
+                    </w14:contentPart>
+                  </a:graphicData>
+                </a:graphic>
+              </wp:anchor>
+            </w:drawing>
+          </mc:Choice>
+          <mc:Fallback>
+            <w:pict>
+              <v:shapetype w14:anchorId="4839308C" id="_x0000_t75" coordsize="21600,21600" o:spt="75" o:preferrelative="t" path="m@4@5l@4@11@9@11@9@5xe" filled="f" stroked="f">
+                <v:stroke joinstyle="miter"/>
+                <v:formulas>
+                  <v:f eqn="if lineDrawn pixelLineWidth 0"/>
+                  <v:f eqn="sum @0 1 0"/>
+                  <v:f eqn="sum 0 0 @1"/>
+                  <v:f eqn="prod @2 1 2"/>
+                  <v:f eqn="prod @3 21600 pixelWidth"/>
+                  <v:f eqn="prod @3 21600 pixelHeight"/>
+                  <v:f eqn="sum @0 0 1"/>
+                  <v:f eqn="prod @6 1 2"/>
+                  <v:f eqn="prod @7 21600 pixelWidth"/>
+                  <v:f eqn="sum @8 21600 0"/>
+                  <v:f eqn="prod @7 21600 pixelHeight"/>
+                  <v:f eqn="sum @10 21600 0"/>
+                </v:formulas>
+                <v:path o:extrusionok="f" gradientshapeok="t" o:connecttype="rect"/>
+                <o:lock v:ext="edit" aspectratio="t"/>
+              </v:shapetype>
+              <v:shape id="Ink 13" o:spid="_x0000_s1026" type="#_x0000_t75" style="position:absolute;margin-left:788.25pt;margin-top:641.4pt;width:3.85pt;height:3.85pt;z-index:251695104;visibility:visible;mso-wrap-style:square;mso-wrap-distance-left:9pt;mso-wrap-distance-top:0;mso-wrap-distance-right:9pt;mso-wrap-distance-bottom:0;mso-position-horizontal:absolute;mso-position-horizontal-relative:text;mso-position-vertical:absolute;mso-position-vertical-relative:text" o:gfxdata="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">
+                <v:imagedata r:id="rId59" o:title=""/>
+              </v:shape>
+            </w:pict>
+          </mc:Fallback>
+        </mc:AlternateContent>
       </w:r>
     </w:p>
     <w:sectPr>
@@ -2186,7 +2377,7 @@
 </file>
 
 <file path=word/styles.xml><?xml version="1.0" encoding="utf-8"?>
-<w:styles xmlns:mc="http://schemas.openxmlformats.org/markup-compatibility/2006" xmlns:r="http://schemas.openxmlformats.org/officeDocument/2006/relationships" xmlns:w="http://schemas.openxmlformats.org/wordprocessingml/2006/main" xmlns:w14="http://schemas.microsoft.com/office/word/2010/wordml" xmlns:w15="http://schemas.microsoft.com/office/word/2012/wordml" xmlns:w16se="http://schemas.microsoft.com/office/word/2015/wordml/symex" mc:Ignorable="w14 w15 w16se">
+<w:styles xmlns:mc="http://schemas.openxmlformats.org/markup-compatibility/2006" xmlns:r="http://schemas.openxmlformats.org/officeDocument/2006/relationships" xmlns:w="http://schemas.openxmlformats.org/wordprocessingml/2006/main" xmlns:w14="http://schemas.microsoft.com/office/word/2010/wordml" xmlns:w15="http://schemas.microsoft.com/office/word/2012/wordml" xmlns:w16cid="http://schemas.microsoft.com/office/word/2016/wordml/cid" xmlns:w16se="http://schemas.microsoft.com/office/word/2015/wordml/symex" mc:Ignorable="w14 w15 w16se w16cid">
   <w:docDefaults>
     <w:rPrDefault>
       <w:rPr>
@@ -2202,7 +2393,7 @@
       </w:pPr>
     </w:pPrDefault>
   </w:docDefaults>
-  <w:latentStyles w:defLockedState="0" w:defUIPriority="99" w:defSemiHidden="0" w:defUnhideWhenUsed="0" w:defQFormat="0" w:count="374">
+  <w:latentStyles w:defLockedState="0" w:defUIPriority="99" w:defSemiHidden="0" w:defUnhideWhenUsed="0" w:defQFormat="0" w:count="375">
     <w:lsdException w:name="Normal" w:uiPriority="0" w:qFormat="1"/>
     <w:lsdException w:name="heading 1" w:uiPriority="9" w:qFormat="1"/>
     <w:lsdException w:name="heading 2" w:semiHidden="1" w:uiPriority="9" w:unhideWhenUsed="1" w:qFormat="1"/>
@@ -2308,7 +2499,6 @@
     <w:lsdException w:name="HTML Sample" w:semiHidden="1" w:unhideWhenUsed="1"/>
     <w:lsdException w:name="HTML Typewriter" w:semiHidden="1" w:unhideWhenUsed="1"/>
     <w:lsdException w:name="HTML Variable" w:semiHidden="1" w:unhideWhenUsed="1"/>
-    <w:lsdException w:name="Normal Table" w:semiHidden="1" w:unhideWhenUsed="1"/>
     <w:lsdException w:name="annotation subject" w:semiHidden="1" w:unhideWhenUsed="1"/>
     <w:lsdException w:name="No List" w:semiHidden="1" w:unhideWhenUsed="1"/>
     <w:lsdException w:name="Outline List 1" w:semiHidden="1" w:unhideWhenUsed="1"/>
@@ -2355,10 +2545,8 @@
     <w:lsdException w:name="Table Subtle 2" w:semiHidden="1" w:unhideWhenUsed="1"/>
     <w:lsdException w:name="Table Web 1" w:semiHidden="1" w:unhideWhenUsed="1"/>
     <w:lsdException w:name="Table Web 2" w:semiHidden="1" w:unhideWhenUsed="1"/>
-    <w:lsdException w:name="Table Web 3" w:semiHidden="1" w:unhideWhenUsed="1"/>
     <w:lsdException w:name="Balloon Text" w:semiHidden="1" w:unhideWhenUsed="1"/>
     <w:lsdException w:name="Table Grid" w:uiPriority="39"/>
-    <w:lsdException w:name="Table Theme" w:semiHidden="1" w:unhideWhenUsed="1"/>
     <w:lsdException w:name="Placeholder Text" w:semiHidden="1"/>
     <w:lsdException w:name="No Spacing" w:uiPriority="1" w:qFormat="1"/>
     <w:lsdException w:name="Light Shading" w:uiPriority="60"/>
@@ -2577,6 +2765,7 @@
     <w:lsdException w:name="Mention" w:semiHidden="1" w:unhideWhenUsed="1"/>
     <w:lsdException w:name="Smart Hyperlink" w:semiHidden="1" w:unhideWhenUsed="1"/>
     <w:lsdException w:name="Hashtag" w:semiHidden="1" w:unhideWhenUsed="1"/>
+    <w:lsdException w:name="Unresolved Mention" w:semiHidden="1" w:unhideWhenUsed="1"/>
   </w:latentStyles>
   <w:style w:type="paragraph" w:default="1" w:styleId="Normal">
     <w:name w:val="Normal"/>
@@ -2946,150 +3135,6 @@
           <inkml:channelProperty channel="Y" name="resolution" value="1000" units="1/cm"/>
         </inkml:channelProperties>
       </inkml:inkSource>
-      <inkml:timestamp xml:id="ts0" timeString="2017-02-25T21:27:30.352"/>
-    </inkml:context>
-    <inkml:brush xml:id="br0">
-      <inkml:brushProperty name="width" value="0.16933" units="cm"/>
-      <inkml:brushProperty name="height" value="0.16933" units="cm"/>
-      <inkml:brushProperty name="color" value="#7030A0"/>
-      <inkml:brushProperty name="ignorePressure" value="1"/>
-    </inkml:brush>
-  </inkml:definitions>
-  <inkml:trace contextRef="#ctx0" brushRef="#br0">8884 3589,'0'0,"0"0,0 0,0 0,0 0,0 0,0 0,0 0,0 0,0 0,0 0,0 0,0 0,0 0,0 0,0 0,-5 0,0 0,-4 0,-5 0,0 0,-1 0,-2 0,-8 0,-3-4,0 0,0-5,-4 1,-8 1,-6-2,-3 0,-6-1,-3 1,3-2,5 1,2 2,2 3,1-2,-2 1,1-3,-6 1,-4 1,-8 2,-3 3,0 0,1 1,5 1,7 0,3 0,6 1,4-1,-1-3,-1-5,-5-2,-8 2,-6 2,-5 2,1 1,-2 2,4 1,3 0,11 0,-3-3,3-1,-4-1,-5 2,-5 0,-5 2,4 0,3 0,3 1,4 1,9-1,0 0,8 0,4 0,0 0,-2 0,-6 0,-3 0,-6 0,-2 0,1 0,-4 0,-1 0,6 0,3 0,1 0,1 0,-1 0,1 0,-2 0,-4 0,-5 0,-6 0,-1 0,3 0,8 0,3 0,9 0,4 0,1 0,4 0,3 0,-4 0,-2 0,-5 0,-7 0,-5 0,-2 0,-2 0,-2 0,3 0,4 0,4 0,1 0,2 0,1 0,-1 0,0 0,-3 4,-3 1,-1-1,5 0,1-2,4 0,1-1,4-1,7 0,5 0,6 0,3-1,-3 1,6 0,-2 0,2 0,-1 0,1 0,0 0,-3 0,1 0,3 0,-1 0,2 0,2 0,3 0,-2 0,1 4,0 4,-2 2,-1-2,3 2,-2-2,-1 4,2-3,-2 2,1 3,-4-2,2 1,1-1,0 0,-1 3,4-2,0-1,3 0,1 0,-2-1,-1 0,-1 3,3 2,1 1,0 3,1 1,-3 0,-2 0,1 1,1-1,2 1,-1 0,-1-2,-2 1,1-3,1-2,0 0,4 2,-1 0,0-2,1 0,1 3,-1 1,0-2,0 0,1 2,-1 0,0-3,0-1,0 1,0 0,0-2,0 0,0-3,0 1,0-3,0 1,0 2,0 0,0 0,0 2,0-2,0 0,0 3,0 1,0-2,0 1,0-4,0 0,0 3,0-2,0-1,0 3,0 2,0-2,0 0,0 1,0-2,0 0,0 2,0-3,0 0,0-1,0 0,0 2,0 2,0-2,0 1,4 1,1 2,0-3,0 0,-2 1,-2-2,0 0,-1 0,5 3,1-2,-2 0,0-2,-1-1,-2 2,0-1,1 0,-2-2,-2 1,2-2,0 2,4 1,2 0,-1-1,-1 0,3 0,5-1,-1-3,3 1,-1 2,1-1,6 3,6-3,3 2,8-1,6 0,1 3,3-2,-1 2,-2-3,0 1,1 2,-3-1,4 1,4-3,2-2,8 0,1-1,-3-2,3-2,-2-2,-2-1,1-1,-1 0,3 0,6-1,11 1,2 0,3 0,-8 0,-5 0,-4 0,-3 0,-6 0,3 0,-4 0,4 0,-1 0,1 0,1 0,-3 0,-6 0,-10 0,-4 0,-8 0,-2-4,1 0,1-1,-1 1,-1 1,-2 2,1 0,2 1,-1 0,-3 0,-1 0,3 0,3 0,-1 1,4-1,5 0,3 0,0 0,1-4,3-1,1-3,-3-1,1 2,-6 2,3 1,1 3,1 0,4 1,4-4,3 0,0 0,-3 0,-4 1,0 3,-5-1,-4 0,-2 1,-1 0,-2 1,0-1,0 0,-1-3,2-2,3 0,5 2,6 0,4 1,2 1,1 1,2 0,0 0,-4 0,-9 0,-1 1,-6-1,-2 0,-1 0,-1-4,2-1,3 1,4 0,-1 2,2 0,0 2,3-1,-3 1,-4 0,-4 1,-5-1,-7 0,-2 0,-1 0,-3 0,-2 0,3 0,-4 0,2-4,3 0,1-1,-3 2,1-1,-2 3,0 0,0 1,4 0,-1 0,-2 0,-1 0,-2 1,3-1,-1 0,1 0,-3 0,1-4,1-1,3 1,-1 0,0 2,-3 0,1 1,-2 0,-1 1,4 0,-2 1,1-1,-2 0,-3 0,-3 0,-4 0,-1 1,-2-1,0 0,-1-1,0 1,5-3,1-2,0 0,-1-2,-1 0,-1-3,3 1,2 2,-3 1,1-1,-3 0,0-1,-2-1,5-2,-1-1,2-1,-2-1,4-1,-3-6,2-2,-2-2,-3 1,0 0,3-3,2-3,-3-1,0-2,-2-3,0-2,0 1,-2 1,0-2,0-1,0 2,-2 1,2 2,0 5,0-3,0 4,0 0,0 0,5 0,1 1,-2-1,1-4,-3 0,1 2,-3 3,1 1,-1 0,0-1,-1 1,1 5,0 3,0 0,0 0,0 3,0 1,0-2,0 0,0-3,0 4,0-1,0-1,0 4,0-2,0 4,0-1,0 2,0-1,0 1,0-1,0 1,0 3,0 1,0 4,0 0,0 2,0 0,0 0,0 1,0-1,0 0,0 1,0-1,0 0,0 0,0 0,0 0</inkml:trace>
-</inkml:ink>
-</file>
-
-<file path=word/ink/ink18.xml><?xml version="1.0" encoding="utf-8"?>
-<inkml:ink xmlns:inkml="http://www.w3.org/2003/InkML">
-  <inkml:definitions>
-    <inkml:context xml:id="ctx0">
-      <inkml:inkSource xml:id="inkSrc0">
-        <inkml:traceFormat>
-          <inkml:channel name="X" type="integer" min="-2.14748E9" max="2.14748E9" units="cm"/>
-          <inkml:channel name="Y" type="integer" min="-2.14748E9" max="2.14748E9" units="cm"/>
-        </inkml:traceFormat>
-        <inkml:channelProperties>
-          <inkml:channelProperty channel="X" name="resolution" value="1000" units="1/cm"/>
-          <inkml:channelProperty channel="Y" name="resolution" value="1000" units="1/cm"/>
-        </inkml:channelProperties>
-      </inkml:inkSource>
-      <inkml:timestamp xml:id="ts0" timeString="2017-02-25T21:42:52.790"/>
-    </inkml:context>
-    <inkml:brush xml:id="br0">
-      <inkml:brushProperty name="width" value="0.16933" units="cm"/>
-      <inkml:brushProperty name="height" value="0.16933" units="cm"/>
-      <inkml:brushProperty name="color" value="#7030A0"/>
-      <inkml:brushProperty name="ignorePressure" value="1"/>
-    </inkml:brush>
-  </inkml:definitions>
-  <inkml:trace contextRef="#ctx0" brushRef="#br0">3699 3616,'0'0,"0"0,0 0,0 0,0 0,0 0,0 0,0 0,0 0,0 0,0 0,0 0,0 0,0 0,0 0,0 0,0 0,6 0,6 0,7 0,10 0,16 0,18 0,7 0,1 0,7 0,-1 0,1-4,6-1,6 1,12 0,9 2,0 0,-4-3,-2 1,-8-5,-3-2,11-1,10-2,3 3,0 1,-10 5,-9 1,-10 2,-4 1,-2 1,-3 1,0 0,2-1,-3 1,2-1,-8 0,-7 0,-8 0,-8 0,-5 0,-2 0,-5 0,3 0,-1 0,3 0,5 0,11 0,5 0,1 0,7 0,1 0,-2 0,-1 0,-3 0,-9 4,-5 0,-6 1,-2 2,0 1,-3-2,5-2,1-1,6-1,-3-1,1 3,-2 0,-6 0,1 0,-3-2,-3 0,-1-2,-4 0,-6 0,-5 0,-4 0,-2 0,4 0,-4 0,1 0,-1 3,-1 2,3-1,0 0,1-1,-3-2,-6 0,-2-1,-3 0,-5 0,-1 0,0 3,-1 2,1 0,4-2,3-1,-1 4,-1 3,-1 1,-1 1,3 1,5 0,4-1,-3 1,2 1,-2 0,0 1,-7 0,0 4,-4 4,1 2,-2 6,-2-1,2 6,0 2,0 1,0 1,0-2,-1-4,1-4,0 0,0-1,0-2,1 1,-1 1,0-1,0 1,0 1,0 1,0 1,0-3,0-2,0-2,0-1,0-1,0 0,0-2,0-3,0-1,0-3,0 0,0-3,0 0,0 4,0-2,0 1,0-2,0 1,0-2,0 2,0-2,0-3,0-2,0-2,0 2,0 1,0-2,0-1,0-1,0-1,0 0,0-1,0 4,0 0,-6 1,-1-2,-5 3,-5 1,-1-3,-2 0,3 3,-2 2,-2 2,-4 1,-1-1,-7 1,-10-2,-8 2,-8-1,-8-4,-12-2,-14 2,-17-1,-11-1,0-1,9-2,9-1,3-1,7 0,1 0,-2 0,-16-1,-6 1,-5 0,1 0,-1 0,3 0,-3 0,-6 0,-1 0,9 0,9 0,8-4,6 0,9-1,2 2,2 0,-9 2,-1-1,-3-1,1-2,5 0,1 2,7 1,6 0,0 1,-1 1,-4 0,-5 0,3 0,-2 0,9 1,9-1,3 0,9 0,1 0,6 0,5 0,7 0,1 0,3 0,-5 0,1 0,1 0,-1 0,2 0,0 0,-2 0,3 0,2 0,8 0,1 0,4 0,1 0,-2 0,1 0,-1 0,5 0,1 0,5 0,4 0,1 0,2 0,-4 0,-1 0,-5 0,-1 0,3-4,1-1,-1-3,-1-1,2-1,-3-4,1-2,1-3,-3-1,-4 0,0-6,4-4,2-1,4 1,3-1,2 0,1 3,0-1,1-1,1 3,-2-2,0 1,0-3,0 1,0 2,0 2,0 1,0 3,0 0,0 1,0 1,0-1,0 0,0 1,0-1,0 0,0 0,0 0,0 0,0 3,0 2,0-4,0-3,0 0,0 0,0 0,0 0,0 2,0-5,0 0,0 0,0 1,0 2,0 0,0 1,0 1,0 3,0 2,0 4,0-1,0 2,0 1,0-4,0 2,0 0,0 0,0 4,0 3,0 2,0 1,0 1,0 2,0-1,0 1,0 0,0-1,0 0,0 0,0 0,0 0,0 0,0 0,0 0,0 0,0 0,6 0,5 0,3 0,3 0,5 0,3-4,2 0,4-1,5 2,2-1,0 3,0 0,1 1,2 0,4 0,9 0,6 1,9-1,9 0,7 0,-2 0,-3 0,-6 0,-9 0,-11 0,-9 0,-3 0,-7 0,-6 0,-6 0,-2 0,-5 0,-2 0,5 0,-3 0,-1 0,-6 0,-3 0</inkml:trace>
-</inkml:ink>
-</file>
-
-<file path=word/ink/ink19.xml><?xml version="1.0" encoding="utf-8"?>
-<inkml:ink xmlns:inkml="http://www.w3.org/2003/InkML">
-  <inkml:definitions>
-    <inkml:context xml:id="ctx0">
-      <inkml:inkSource xml:id="inkSrc0">
-        <inkml:traceFormat>
-          <inkml:channel name="X" type="integer" min="-2.14748E9" max="2.14748E9" units="cm"/>
-          <inkml:channel name="Y" type="integer" min="-2.14748E9" max="2.14748E9" units="cm"/>
-        </inkml:traceFormat>
-        <inkml:channelProperties>
-          <inkml:channelProperty channel="X" name="resolution" value="1000" units="1/cm"/>
-          <inkml:channelProperty channel="Y" name="resolution" value="1000" units="1/cm"/>
-        </inkml:channelProperties>
-      </inkml:inkSource>
-      <inkml:timestamp xml:id="ts0" timeString="2017-02-25T21:52:13.447"/>
-    </inkml:context>
-    <inkml:brush xml:id="br0">
-      <inkml:brushProperty name="width" value="0.16933" units="cm"/>
-      <inkml:brushProperty name="height" value="0.16933" units="cm"/>
-      <inkml:brushProperty name="color" value="#7030A0"/>
-      <inkml:brushProperty name="ignorePressure" value="1"/>
-    </inkml:brush>
-  </inkml:definitions>
-  <inkml:trace contextRef="#ctx0" brushRef="#br0">3113 3685,'0'0,"0"0,0 0,0 0,0 0,0 0,0 0,0 0,0 0,0 0,0 0,0 0,0 0,0 0,0 0,0 3,0 2,4 3,3 4,3 4,6 3,0 1,2 0,-2 2,0 4,0 4,-6 8,1 5,5 2,-2 5,-2 0,-5 0,-2-2,-1-3,-4-4,0-3,0 0,-1 0,1-2,-2-4,2 0,0-2,0-3,0 2,0 0,0-3,0-1,0-2,0 0,0 2,0 1,0-4,0-3,0-4,0 0,0-1,0-1,0 0,0-2,0 0,0 0,0 0,0 2,0-1,0-2,0 0,4-2,3 0,0-4,2-2,0 3,4 0,4-1,-1 4,3 2,-3 0,0 2,2 0,4 0,4 3,-1-2,8 0,5-1,8 0,3-1,5-3,2-4,7 0,-5-3,4-1,0 0,-1-1,4 1,-1 0,5 0,-2-1,0 1,0 0,-1 0,-1 0,1 0,-6 0,-2 0,-2 0,2-3,13-2,6 0,6 1,3 2,-4 0,-7-3,-6 0,0 1,6 0,9 2,6 0,1 2,-5 0,-8 0,-3 0,-3 0,-8 0,-2 0,-4 0,5 0,-3 0,8 0,2 0,1 0,-4 0,3 0,-1 0,-4 0,-3 0,-8 0,-3 0,0 0,-5 0,0 0,2 0,-1 0,1 0,-1 0,2 0,-3 0,-3 0,-6 0,0 0,-1-3,-1-6,-2 1,-3-1,-1-1,4 1,2-2,-2 2,-6 1,-2 3,-1-2,-5 1,1 1,-6-2,1 0,-1-3,-1 1,6-1,-3 0,-1-2,1 2,0 3,3-3,-2 2,0-1,-1 0,0-2,-3-2,1-3,5-2,-2-6,-5-1,3-1,-5-3,3-3,0-8,1-4,-1-2,-4-3,-2 2,-2-1,-5 0,1 5,-1 6,-1 7,1 3,0 3,0 3,0 1,0 0,-1 0,1-1,0 1,0-1,0-4,0-3,0-4,0 0,1 0,-1 1,0 1,0 4,0 2,0 7,0 2,0 3,0 0,0 0,0 0,0 0,-5 1,-2-1,1 2,-4-1,1-3,0 2,4-2,1 3,-4 2,1 0,-4 1,-4 2,0 2,-3-2,3 0,-2-3,-2 1,-3-2,-7 0,-8-1,-12-3,-17 2,-11 1,-12 1,-5 1,-5 2,-9 3,-7-2,-7 0,5 1,6 1,6 3,10-1,5 2,6 0,-1 0,-2 0,-1 0,-1 1,6-1,8 0,6 0,11 0,5 0,4 0,3 0,7 0,3 0,0 0,-1 0,0 3,-6 2,0 0,-3-1,-1-2,-4 0,4-2,3 1,6-1,4 3,2 2,-2-1,6 3,0 5,3-2,-5 0,-2-1,3 1,0-4,3-1,-1 1,3 1,-5 1,-2 4,-6 0,-7-3,0 2,0-2,-5-2,-3-3,3-1,0-2,5 0,4-2,-1 1,7-1,5 1,1 0,3-1,4 1,1 0,0 0,-2 0,-4 0,1 0,-6 0,-2 0,-2 0,2 0,2 0,0 0,2 0,-4 0,-2 0,2 0,0 0,2 0,1 0,5 0,4 0,-2 0,6 0,-2 0,5 0,-2 0,3 0,-2 0,-2 0,1 0,-1 0,3 0,-2 0,-4 0,3 0,1 0,0 0,0 0,2 0,-1 0,-3 0,2 0,-1 0,2 0,-2 0,-2 0,2 0,0 0,-3 0,3 0,-1 0,-3 0,3 0,0 0,3 0,-2 0,4 0,2 0,5 0,2 0,3 0,1 0</inkml:trace>
-</inkml:ink>
-</file>
-
-<file path=word/ink/ink2.xml><?xml version="1.0" encoding="utf-8"?>
-<inkml:ink xmlns:inkml="http://www.w3.org/2003/InkML">
-  <inkml:definitions>
-    <inkml:context xml:id="ctx0">
-      <inkml:inkSource xml:id="inkSrc0">
-        <inkml:traceFormat>
-          <inkml:channel name="X" type="integer" min="-2.14748E9" max="2.14748E9" units="cm"/>
-          <inkml:channel name="Y" type="integer" min="-2.14748E9" max="2.14748E9" units="cm"/>
-        </inkml:traceFormat>
-        <inkml:channelProperties>
-          <inkml:channelProperty channel="X" name="resolution" value="1000" units="1/cm"/>
-          <inkml:channelProperty channel="Y" name="resolution" value="1000" units="1/cm"/>
-        </inkml:channelProperties>
-      </inkml:inkSource>
-      <inkml:timestamp xml:id="ts0" timeString="2017-02-25T23:32:59.457"/>
-    </inkml:context>
-    <inkml:brush xml:id="br0">
-      <inkml:brushProperty name="width" value="0.16933" units="cm"/>
-      <inkml:brushProperty name="height" value="0.16933" units="cm"/>
-      <inkml:brushProperty name="color" value="#ED1C24"/>
-      <inkml:brushProperty name="ignorePressure" value="1"/>
-    </inkml:brush>
-  </inkml:definitions>
-  <inkml:trace contextRef="#ctx0" brushRef="#br0">466 423,'0'0,"0"0,0 0,0 0,0 0,0 0,0 0,0 0,0 0,0 0,0 0,0 0,0 0,0 0,0 0,0 0,0 0,0 0,3 0,2 0,3 0,4 0,4 0,6 0,6 0,7 0,-1 0,6 0,3 4,1 1,5 3,0 1,10 1,14 4,8 2,1 3,2 5,0 1,4 1,5-1,1 0,-4-6,-4-1,-5-5,-9 0,-3-3,2 2,3 0,2 0,4 0,3 7,1 2,1 2,0-3,0 3,-2-4,-3-1,-4 1,-3 3,-7-1,-5-1,3 0,4 3,2 2,3-1,-3 1,-4-5,-5-2,-6-4,-5-1,-4-3,-6 1,-2 2,-2-1,2 1,-4-3,2-1,1 0,-3-1,-3-2,-4-2,-1-1,-3-3,-1 1,-5-1,-1-1,-4 1,0 0,-2 0,-3 0,-2 0,-3 0,-1 0,-1 0,0 0,-1 0,1 0,0 0,-1 0</inkml:trace>
-  <inkml:trace contextRef="#ctx0" brushRef="#br0" timeOffset="1317">699 0,'0'0,"0"0,0 0,0 0,0 0,0 0,0 0,0 0,0 0,0 0,0 0,0 0,-4 4,-1 4,-6 2,-6 2,-3-2,-6 3,-1-2,-4 4,-3 0,-4 1,-2 2,-2 0,-3 2,0-3,3-1,4-2,4-2,2 3,2-3,3-3,6-2,3-3,0-3,5 0,-1-2,4 1,2-1,3 1,3 0,0-1,2 1,1 0,-1 0,1 0,-1 3,0 2,1 4,-1-1,0 3,0 2,3 3,6 7,4 5,7 3,8 2,1 0,5 1,2-2,3 2,-1 1,-1-1,-2-3,-4-3,0-3,-2-1,-2-3,-6-3,-2-2,-2-4,-3 0,0-2,-4-3,-2-3,-3-1,-2-2,-2-1,-1 0,-1-1,1 1,0 0,-1-1,1 1,0 0,-1 0,1 0,0 0,0 0,0 0,0 0,0 0,0 0,0 0</inkml:trace>
-  <inkml:trace contextRef="#ctx0" brushRef="#br0" timeOffset="1921">21 381,'0'0,"0"0,0 0,0 0,0 0,0 0,0 0,0 0,0 0,0 0,0 0,0 0,0 0,0 0,4 0,2 0,4 0,5 0,5 0,3 0,2 0,6 5,6 5,7 2,4 3,8-1,3 1,1-1,-2 1,-5-2,-7-3,-8-4,-9-2,-6-2,-7-1,-5-2</inkml:trace>
-  <inkml:trace contextRef="#ctx0" brushRef="#br0" timeOffset="24066">5336 1082,'0'0,"0"0,0 0,0 0,0 0,0 0,0 0,0 0,0 0,0 0,0 0,0 0,0 0,0 0,0 0,0 0,0 0,0 0,0 0,0 0,0-4,0-1,0-3,0-4,0 0,0-1,0-2,-4-6,-1-7,-3-5,-4-1,-4-2,-1-2,-4-2,0-1,0 0,-2 2,2 1,2 4,-1 2,2 6,0-2,5 1,-1 5,-1 2,2 5,4 2,-1 2,1 4,3 2,2 3,2 1,1 1,1 1,0 0,1-1,-1 0,-3 1,-2-1,-3 0,-4 0,1 3,-3 2,-2 4,-1 3,-3 0,0 5,0 3,-2 2,1 1,3 0,1-1,4 0,0 4,-1 0,2 0,2 3,4 0,2 1,3 0,0 3,2-2,3-2,5-2,0 0,0 1,1 2,-1 0,-2-2,2 1,-1 0,-2-2,-2 3,-1-1,-2-3,-1 3,0-1,0 0,0 0,-1 1,5-2,0-1,4-3,1 0,-2-5,-2-1,-1-1,1 1,1 1,2-2,0-1,3 1,-2 2,3-3,-2 0,1-3,-1 1,2 0,1 0,0 0,1-2,-3 1,1-1,-2-3,2-4,2 0,-2-3,1-1,2 0,2-1,1 1,2 0,4 0,3-1,-2 1,1 0,-2 0,-1 0,-1 0,0-3,-1-2,-4 0,-1-2,-3 0,0 0,0-1,0 0,0 2,-3-2,2 1,-2 0,-2 3,-3 2</inkml:trace>
-  <inkml:trace contextRef="#ctx0" brushRef="#br0" timeOffset="25047">5694 677,'0'0,"0"0,0 0,0 0,0 0,0 0,0 0,0 0,0 0,0 0,0 0,0 0,0 0,0 4,0 1,0 3,0 4,0 3,0 3,0 2,0 2,0-1,0 2,0-2,0 5,0 3,0 2,0 2,0 3,0-1,0-3,0-4,4 2,1 1,-1 1,-1-3,0-2,-2-2,1-2,-2 2,0 1,0 0,3-2,2 3,-1 0,0-1,-2 3,3-1,0 3,1-1,-3-2,-1-1,0-3,-2-1,0 2,0-2,0-2,0-5,0-1,0 0,0-2,0-1,0 0,0-4,0-3,0-2,3-2,2-1,-1 0</inkml:trace>
-  <inkml:trace contextRef="#ctx0" brushRef="#br0" timeOffset="25791">6160 1334,'0'0,"0"0,0 0,0 0,0 0,0 0,0 0,0 0,0 0,0 0,0 0,0 0,0 5,0 5,0 2,0 3,0-1,0 1,0 3,0 3,0-2,0 0,0-3,0 0,0 2,0 3,0-3,0 0,0 2,0 2,0-3,0 0,0-4,0 1,0-3,0-3,0-4,0-2,0-3,0-1,0 0,0-1,0 1,0-1,0 1,0 4,0 2,0 4,0 0,0-1,0 3,0-2,0 3,0-2,0 3,0 3,0-1,0 0,0-1,0 0,0 3,0-2,0-4,0-3,0-4,0-3,0-1,0-1,0-1,0 0,0 1,0-1,0 1,0-1</inkml:trace>
-  <inkml:trace contextRef="#ctx0" brushRef="#br0" timeOffset="26351">6244 868,'0'0,"0"0,0 0,0 0,0 0,0 0,0 0,0 0,0 0,0 0,0 0,0 0,0 0,0 0,0 0,0 0,0 0,0 0,0 0,0 0,0 0,0 0,0 0,0 0,0 0,0 0,0 0,0 0,0 0,0 0,0 0,0 0,0 0,0 0,0 0,0 0,0 0</inkml:trace>
-  <inkml:trace contextRef="#ctx0" brushRef="#br0" timeOffset="28168">7216 1500,'0'0,"0"0,0 0,0 0,0 0,0 0,0 0,0 0,0 0,0 0,0 0,0 0,0 0,0 0,0 0,0 0,0 0,0 0,0 0,0 0,0 0,0 0,0 0,0-5,0-1,0 0,0-3,0 0,-5 1,-1-2,-4 1,-5 1,0 2,3 3,3 1,3 1,3 1,1 1,-2-1,-2 1,1-1,1 0,1 0,-3 0,-1 0,1 0,2 0,-4 0,1 0,0 0,-2 0,0 0,1 0,3 0,1 0,2 0,-3 0,-1 0,1 0,0 0,-2 0,-1 0,-3 0,-4 0,0 0,-2 0,3 0,-2 0,-2 0,2 0,-1 0,-2 5,2 5,-5 2,2 3,-1-1,3 1,1 3,2-1,0 0,-2-2,2 0,-1-1,2-5,3-2,4 1,3 4,2 0,2 3,0-2,1 2,0-2,-1 1,1 4,-1-3,0 2,0-2,0 0,0-2,0 1,0 3,0-1,0 0,0-1,0 0,0 2,0-1,0 1,0-3,0 1,0-2,0-3,0 1,0-1,0 2,0-1,0-3,0-2,5-2,1-2,-1 3,0 1,3-1,4-1,1-1,-2-1,-4-1,3-1,-1 0,-2 0,-2-1,-2 1,-2 0,4 0,1 0,4 0,5 0,-1 0,3 0,-2 0,0 0,-1 0,1 0,2 0,-1 0,0 0,-1 0,4 0,0 0,1 0,2 0,6 0,2 0,1 0,-4 0,-3 0,-1 0,0 0,-4 0,4-5,-1-1,-1 1,-4 0,0 2,-3 1,1 1,2 0,-2 1,-3 0,-4 1,-4-1,-1 0,-2 0,-2 0,1 0,-1 0,0 0</inkml:trace>
-  <inkml:trace contextRef="#ctx0" brushRef="#br0" timeOffset="29529">7493 656,'0'0,"0"0,0 0,0 0,0 0,0 0,0 0,0 0,0 0,0 0,0 0,0 0,0 3,0 2,0 0,0 2,0 0,0 0,0-3,0 3,0 2,0 2,0 1,0-1,0 1,0 2,0-1,0 1,0 1,0 6,0 6,0 6,0 3,0 5,4 2,1 0,-1 0,0 1,2-5,0 0,3-1,0 1,2-3,3 0,-3 1,3-3,-2-3,1 1,-3 1,-2 0,1-3,-1 0,-3 0,-1-2,2 0,0 1,3 2,-1-2,-1-1,-2-1,1-3,4 2,1 1,0-1,0-2,1 3,-2 0,-2-1,-2-4,-3-4,-2 1,0-5,-2 0,1-3,0-3,0-2,-1-4,1-1,0-1,0 0,0 2,0 3,0-1,0-1,0 0,0-2</inkml:trace>
-  <inkml:trace contextRef="#ctx0" brushRef="#br0" timeOffset="30780">8192 1461,'0'0,"0"0,0 0,0 0,0 0,0 0,0 0,0 0,0 0,0 0,0 0,0 0,0 0,0 0,0 0,0 0,-3 0,-2 0,-3 0,-1 0,-1 0,-4 0,2 0,-3 0,3 0,0 0,-6 0,-3 0,-2 0,0 4,-4 1,-5-1,-3 3,-3 4,1 0,3-2,4-2,4-3,5-1,4-2,3-1,2 0,0-1,0 1,3-1,3 1,3 0,1 0,2-1,0 1,0 0,1 1,0-1,-1 0,0 0,1 0,-1 0,0 0,-4 0,-1 0,0 0,-2 0,0 0,0 0,3 3,1 2,2 0,-4-2,0 0,1-1,1-1,0-1,2 0,0 0,1 0,0 0,0-1,0 1,1 0,-1 0,0 0,0 0,0 0,0 0,0 0,0 0,0 0,0 0,0 0,0 0,0 4,0 1,0-1,0 0,0-2,0 0,0-2,0 1,0-1,0-1,0 5,4 4,4 5,12 7,10 8,6 2,9 3,4 8,4 3,7 2,4-1,3 1,0-5,-4-2,-5-4,-10-4,-8-1,-8-4,-6-5,-8-4,-2-3,-4-2,-5-5,-3-2,-3-4,0 4,-2-1,1 0,-1-1,0 0,1-3,-1 1,1-1,0 0,0-1,0 1,0 0,0 0,0 0,0 0</inkml:trace>
-</inkml:ink>
-</file>
-
-<file path=word/ink/ink20.xml><?xml version="1.0" encoding="utf-8"?>
-<inkml:ink xmlns:inkml="http://www.w3.org/2003/InkML">
-  <inkml:definitions>
-    <inkml:context xml:id="ctx0">
-      <inkml:inkSource xml:id="inkSrc0">
-        <inkml:traceFormat>
-          <inkml:channel name="X" type="integer" min="-2.14748E9" max="2.14748E9" units="cm"/>
-          <inkml:channel name="Y" type="integer" min="-2.14748E9" max="2.14748E9" units="cm"/>
-        </inkml:traceFormat>
-        <inkml:channelProperties>
-          <inkml:channelProperty channel="X" name="resolution" value="1000" units="1/cm"/>
-          <inkml:channelProperty channel="Y" name="resolution" value="1000" units="1/cm"/>
-        </inkml:channelProperties>
-      </inkml:inkSource>
-      <inkml:timestamp xml:id="ts0" timeString="2017-02-25T21:59:21.219"/>
-    </inkml:context>
-    <inkml:brush xml:id="br0">
-      <inkml:brushProperty name="width" value="0.16933" units="cm"/>
-      <inkml:brushProperty name="height" value="0.16933" units="cm"/>
-      <inkml:brushProperty name="color" value="#7030A0"/>
-      <inkml:brushProperty name="ignorePressure" value="1"/>
-    </inkml:brush>
-  </inkml:definitions>
-  <inkml:trace contextRef="#ctx0" brushRef="#br0">3392 3689,'0'0,"0"0,0 0,0 0,0 0,0 0,0 0,0 0,0 0,5 0,1 0,4 0,0 0,5 0,2 0,3 0,4 0,2 0,1 0,6 4,4 1,9-1,6 3,10 5,14-1,5 2,5-2,-5-2,-4-3,-5 1,2 0,0-3,3 0,0-2,-3-1,-4-1,-5 0,-10 0,-4 0,-8 0,1 0,-1 0,-1-1,2 1,-5 0,-2 0,1 0,4 0,3 0,5 0,1 0,-4 0,1 0,1 0,0 0,-1 0,-3 0,4 0,-1 0,-2 0,5 0,3 0,6 0,5 0,7 0,1 0,-6 0,-2 0,-7 0,-7 0,-2 0,-4 0,-2 0,3 0,1 0,-2 0,6 0,1 4,3 1,5-1,-3 0,-2-2,0 0,-3-1,-3-1,-1 0,-2 0,4 0,-4-1,-6 1,1 0,1 0,5 0,-2 0,0 0,-3 0,-4 0,-4 0,-2 0,-9 0,-1 0,-6 4,0 0,2 5,-3-1,0 3,-1 3,0-1,-1 0,2 10,2 8,-2 5,3 8,-4 7,1 6,3 4,-1 2,0 5,-2 1,-4 1,-5-5,-1-4,-3-8,-2-5,0-8,-2-6,2-7,0 0,-1 0,1-6,0-2,0-6,0 1,0-1,0 0,0-4,0 1,0-2,0-2,0-2,0-2,0-1,0-1,0 0,0 0,0-1,0 5,0 0,0 0,0 4,0-1,-5 3,-1-1,-8 2,-9-1,-7 2,-8 2,-13-2,-5 2,-4-2,2 0,3-1,-1-4,0 2,-2 3,-2-2,-6 2,-5-1,-6 1,3-1,5 0,-1-1,3-2,-1 0,-7 0,-9-1,-9 0,-7 0,1-1,6-2,6-1,1-2,-6 3,-4 4,-1 1,1 2,-1 1,5-4,4 2,3-2,-3-2,-5-1,-9-2,-2-2,5-1,3 3,7 2,2-1,-6-1,-5 0,5-2,4 0,4-1,11 0,9 0,7 0,9 0,8-1,5 1,0 0,8 0,3 0,1 0,5 0,-6-3,1-2,-4-3,1 0,-1-4,2 3,-8-3,1-2,0 1,0 0,4-6,-1-4,-3 0,0 0,0-4,7-1,-3-3,5 1,1-2,4-3,2-6,-2-4,-1 0,2-5,-1-3,4-4,-1 0,-2 0,2-3,-1 1,3 1,3 0,4 3,4 4,0 3,3 2,0 6,1 6,1 5,-2 4,0 6,0 3,0 4,0 1,0 1,0 0,0-2,0 0,0-1,0 2,0-1,0 1,0 3,0 4,0-4,0-1,0-1,0 2,0 3,0-3,0 1,0 2,0 1,0 2,0 0,0-2,0 0,0 0,0 0,0 2,0 0,0 2,0-4,0-1,5-3,1 0,-1 1,4-2,6 1,-1 2,3-2,-3-4,3 1,0 2,0 4,-1 1,0 1,-1-1,8-1,4 1,1 1,1 0,2-2,-2 1,-1-1,0 1,-5 1,-3 2,-2 1,-1-1,-6 1,3 1,-1-1,-4 0,-3 0,-3 1</inkml:trace>
-</inkml:ink>
-</file>
-
-<file path=word/ink/ink21.xml><?xml version="1.0" encoding="utf-8"?>
-<inkml:ink xmlns:inkml="http://www.w3.org/2003/InkML">
-  <inkml:definitions>
-    <inkml:context xml:id="ctx0">
-      <inkml:inkSource xml:id="inkSrc0">
-        <inkml:traceFormat>
-          <inkml:channel name="X" type="integer" min="-2.14748E9" max="2.14748E9" units="cm"/>
-          <inkml:channel name="Y" type="integer" min="-2.14748E9" max="2.14748E9" units="cm"/>
-        </inkml:traceFormat>
-        <inkml:channelProperties>
-          <inkml:channelProperty channel="X" name="resolution" value="1000" units="1/cm"/>
-          <inkml:channelProperty channel="Y" name="resolution" value="1000" units="1/cm"/>
-        </inkml:channelProperties>
-      </inkml:inkSource>
       <inkml:timestamp xml:id="ts0" timeString="2017-02-25T22:54:22.945"/>
     </inkml:context>
     <inkml:brush xml:id="br0">
@@ -3146,7 +3191,7 @@
 </inkml:ink>
 </file>
 
-<file path=word/ink/ink22.xml><?xml version="1.0" encoding="utf-8"?>
+<file path=word/ink/ink18.xml><?xml version="1.0" encoding="utf-8"?>
 <inkml:ink xmlns:inkml="http://www.w3.org/2003/InkML">
   <inkml:definitions>
     <inkml:context xml:id="ctx0">
@@ -3170,6 +3215,42 @@
     </inkml:brush>
   </inkml:definitions>
   <inkml:trace contextRef="#ctx0" brushRef="#br0">9928 4018</inkml:trace>
+</inkml:ink>
+</file>
+
+<file path=word/ink/ink2.xml><?xml version="1.0" encoding="utf-8"?>
+<inkml:ink xmlns:inkml="http://www.w3.org/2003/InkML">
+  <inkml:definitions>
+    <inkml:context xml:id="ctx0">
+      <inkml:inkSource xml:id="inkSrc0">
+        <inkml:traceFormat>
+          <inkml:channel name="X" type="integer" min="-2.14748E9" max="2.14748E9" units="cm"/>
+          <inkml:channel name="Y" type="integer" min="-2.14748E9" max="2.14748E9" units="cm"/>
+        </inkml:traceFormat>
+        <inkml:channelProperties>
+          <inkml:channelProperty channel="X" name="resolution" value="1000" units="1/cm"/>
+          <inkml:channelProperty channel="Y" name="resolution" value="1000" units="1/cm"/>
+        </inkml:channelProperties>
+      </inkml:inkSource>
+      <inkml:timestamp xml:id="ts0" timeString="2017-02-25T23:32:59.457"/>
+    </inkml:context>
+    <inkml:brush xml:id="br0">
+      <inkml:brushProperty name="width" value="0.16933" units="cm"/>
+      <inkml:brushProperty name="height" value="0.16933" units="cm"/>
+      <inkml:brushProperty name="color" value="#ED1C24"/>
+      <inkml:brushProperty name="ignorePressure" value="1"/>
+    </inkml:brush>
+  </inkml:definitions>
+  <inkml:trace contextRef="#ctx0" brushRef="#br0">466 423,'0'0,"0"0,0 0,0 0,0 0,0 0,0 0,0 0,0 0,0 0,0 0,0 0,0 0,0 0,0 0,0 0,0 0,0 0,3 0,2 0,3 0,4 0,4 0,6 0,6 0,7 0,-1 0,6 0,3 4,1 1,5 3,0 1,10 1,14 4,8 2,1 3,2 5,0 1,4 1,5-1,1 0,-4-6,-4-1,-5-5,-9 0,-3-3,2 2,3 0,2 0,4 0,3 7,1 2,1 2,0-3,0 3,-2-4,-3-1,-4 1,-3 3,-7-1,-5-1,3 0,4 3,2 2,3-1,-3 1,-4-5,-5-2,-6-4,-5-1,-4-3,-6 1,-2 2,-2-1,2 1,-4-3,2-1,1 0,-3-1,-3-2,-4-2,-1-1,-3-3,-1 1,-5-1,-1-1,-4 1,0 0,-2 0,-3 0,-2 0,-3 0,-1 0,-1 0,0 0,-1 0,1 0,0 0,-1 0</inkml:trace>
+  <inkml:trace contextRef="#ctx0" brushRef="#br0" timeOffset="1317">699 0,'0'0,"0"0,0 0,0 0,0 0,0 0,0 0,0 0,0 0,0 0,0 0,0 0,-4 4,-1 4,-6 2,-6 2,-3-2,-6 3,-1-2,-4 4,-3 0,-4 1,-2 2,-2 0,-3 2,0-3,3-1,4-2,4-2,2 3,2-3,3-3,6-2,3-3,0-3,5 0,-1-2,4 1,2-1,3 1,3 0,0-1,2 1,1 0,-1 0,1 0,-1 3,0 2,1 4,-1-1,0 3,0 2,3 3,6 7,4 5,7 3,8 2,1 0,5 1,2-2,3 2,-1 1,-1-1,-2-3,-4-3,0-3,-2-1,-2-3,-6-3,-2-2,-2-4,-3 0,0-2,-4-3,-2-3,-3-1,-2-2,-2-1,-1 0,-1-1,1 1,0 0,-1-1,1 1,0 0,-1 0,1 0,0 0,0 0,0 0,0 0,0 0,0 0,0 0</inkml:trace>
+  <inkml:trace contextRef="#ctx0" brushRef="#br0" timeOffset="1921">21 381,'0'0,"0"0,0 0,0 0,0 0,0 0,0 0,0 0,0 0,0 0,0 0,0 0,0 0,0 0,4 0,2 0,4 0,5 0,5 0,3 0,2 0,6 5,6 5,7 2,4 3,8-1,3 1,1-1,-2 1,-5-2,-7-3,-8-4,-9-2,-6-2,-7-1,-5-2</inkml:trace>
+  <inkml:trace contextRef="#ctx0" brushRef="#br0" timeOffset="24066">5336 1082,'0'0,"0"0,0 0,0 0,0 0,0 0,0 0,0 0,0 0,0 0,0 0,0 0,0 0,0 0,0 0,0 0,0 0,0 0,0 0,0 0,0-4,0-1,0-3,0-4,0 0,0-1,0-2,-4-6,-1-7,-3-5,-4-1,-4-2,-1-2,-4-2,0-1,0 0,-2 2,2 1,2 4,-1 2,2 6,0-2,5 1,-1 5,-1 2,2 5,4 2,-1 2,1 4,3 2,2 3,2 1,1 1,1 1,0 0,1-1,-1 0,-3 1,-2-1,-3 0,-4 0,1 3,-3 2,-2 4,-1 3,-3 0,0 5,0 3,-2 2,1 1,3 0,1-1,4 0,0 4,-1 0,2 0,2 3,4 0,2 1,3 0,0 3,2-2,3-2,5-2,0 0,0 1,1 2,-1 0,-2-2,2 1,-1 0,-2-2,-2 3,-1-1,-2-3,-1 3,0-1,0 0,0 0,-1 1,5-2,0-1,4-3,1 0,-2-5,-2-1,-1-1,1 1,1 1,2-2,0-1,3 1,-2 2,3-3,-2 0,1-3,-1 1,2 0,1 0,0 0,1-2,-3 1,1-1,-2-3,2-4,2 0,-2-3,1-1,2 0,2-1,1 1,2 0,4 0,3-1,-2 1,1 0,-2 0,-1 0,-1 0,0-3,-1-2,-4 0,-1-2,-3 0,0 0,0-1,0 0,0 2,-3-2,2 1,-2 0,-2 3,-3 2</inkml:trace>
+  <inkml:trace contextRef="#ctx0" brushRef="#br0" timeOffset="25047">5694 677,'0'0,"0"0,0 0,0 0,0 0,0 0,0 0,0 0,0 0,0 0,0 0,0 0,0 0,0 4,0 1,0 3,0 4,0 3,0 3,0 2,0 2,0-1,0 2,0-2,0 5,0 3,0 2,0 2,0 3,0-1,0-3,0-4,4 2,1 1,-1 1,-1-3,0-2,-2-2,1-2,-2 2,0 1,0 0,3-2,2 3,-1 0,0-1,-2 3,3-1,0 3,1-1,-3-2,-1-1,0-3,-2-1,0 2,0-2,0-2,0-5,0-1,0 0,0-2,0-1,0 0,0-4,0-3,0-2,3-2,2-1,-1 0</inkml:trace>
+  <inkml:trace contextRef="#ctx0" brushRef="#br0" timeOffset="25791">6160 1334,'0'0,"0"0,0 0,0 0,0 0,0 0,0 0,0 0,0 0,0 0,0 0,0 0,0 5,0 5,0 2,0 3,0-1,0 1,0 3,0 3,0-2,0 0,0-3,0 0,0 2,0 3,0-3,0 0,0 2,0 2,0-3,0 0,0-4,0 1,0-3,0-3,0-4,0-2,0-3,0-1,0 0,0-1,0 1,0-1,0 1,0 4,0 2,0 4,0 0,0-1,0 3,0-2,0 3,0-2,0 3,0 3,0-1,0 0,0-1,0 0,0 3,0-2,0-4,0-3,0-4,0-3,0-1,0-1,0-1,0 0,0 1,0-1,0 1,0-1</inkml:trace>
+  <inkml:trace contextRef="#ctx0" brushRef="#br0" timeOffset="26351">6244 868,'0'0,"0"0,0 0,0 0,0 0,0 0,0 0,0 0,0 0,0 0,0 0,0 0,0 0,0 0,0 0,0 0,0 0,0 0,0 0,0 0,0 0,0 0,0 0,0 0,0 0,0 0,0 0,0 0,0 0,0 0,0 0,0 0,0 0,0 0,0 0,0 0,0 0</inkml:trace>
+  <inkml:trace contextRef="#ctx0" brushRef="#br0" timeOffset="28168">7216 1500,'0'0,"0"0,0 0,0 0,0 0,0 0,0 0,0 0,0 0,0 0,0 0,0 0,0 0,0 0,0 0,0 0,0 0,0 0,0 0,0 0,0 0,0 0,0 0,0-5,0-1,0 0,0-3,0 0,-5 1,-1-2,-4 1,-5 1,0 2,3 3,3 1,3 1,3 1,1 1,-2-1,-2 1,1-1,1 0,1 0,-3 0,-1 0,1 0,2 0,-4 0,1 0,0 0,-2 0,0 0,1 0,3 0,1 0,2 0,-3 0,-1 0,1 0,0 0,-2 0,-1 0,-3 0,-4 0,0 0,-2 0,3 0,-2 0,-2 0,2 0,-1 0,-2 5,2 5,-5 2,2 3,-1-1,3 1,1 3,2-1,0 0,-2-2,2 0,-1-1,2-5,3-2,4 1,3 4,2 0,2 3,0-2,1 2,0-2,-1 1,1 4,-1-3,0 2,0-2,0 0,0-2,0 1,0 3,0-1,0 0,0-1,0 0,0 2,0-1,0 1,0-3,0 1,0-2,0-3,0 1,0-1,0 2,0-1,0-3,0-2,5-2,1-2,-1 3,0 1,3-1,4-1,1-1,-2-1,-4-1,3-1,-1 0,-2 0,-2-1,-2 1,-2 0,4 0,1 0,4 0,5 0,-1 0,3 0,-2 0,0 0,-1 0,1 0,2 0,-1 0,0 0,-1 0,4 0,0 0,1 0,2 0,6 0,2 0,1 0,-4 0,-3 0,-1 0,0 0,-4 0,4-5,-1-1,-1 1,-4 0,0 2,-3 1,1 1,2 0,-2 1,-3 0,-4 1,-4-1,-1 0,-2 0,-2 0,1 0,-1 0,0 0</inkml:trace>
+  <inkml:trace contextRef="#ctx0" brushRef="#br0" timeOffset="29529">7493 656,'0'0,"0"0,0 0,0 0,0 0,0 0,0 0,0 0,0 0,0 0,0 0,0 0,0 3,0 2,0 0,0 2,0 0,0 0,0-3,0 3,0 2,0 2,0 1,0-1,0 1,0 2,0-1,0 1,0 1,0 6,0 6,0 6,0 3,0 5,4 2,1 0,-1 0,0 1,2-5,0 0,3-1,0 1,2-3,3 0,-3 1,3-3,-2-3,1 1,-3 1,-2 0,1-3,-1 0,-3 0,-1-2,2 0,0 1,3 2,-1-2,-1-1,-2-1,1-3,4 2,1 1,0-1,0-2,1 3,-2 0,-2-1,-2-4,-3-4,-2 1,0-5,-2 0,1-3,0-3,0-2,-1-4,1-1,0-1,0 0,0 2,0 3,0-1,0-1,0 0,0-2</inkml:trace>
+  <inkml:trace contextRef="#ctx0" brushRef="#br0" timeOffset="30780">8192 1461,'0'0,"0"0,0 0,0 0,0 0,0 0,0 0,0 0,0 0,0 0,0 0,0 0,0 0,0 0,0 0,0 0,-3 0,-2 0,-3 0,-1 0,-1 0,-4 0,2 0,-3 0,3 0,0 0,-6 0,-3 0,-2 0,0 4,-4 1,-5-1,-3 3,-3 4,1 0,3-2,4-2,4-3,5-1,4-2,3-1,2 0,0-1,0 1,3-1,3 1,3 0,1 0,2-1,0 1,0 0,1 1,0-1,-1 0,0 0,1 0,-1 0,0 0,-4 0,-1 0,0 0,-2 0,0 0,0 0,3 3,1 2,2 0,-4-2,0 0,1-1,1-1,0-1,2 0,0 0,1 0,0 0,0-1,0 1,1 0,-1 0,0 0,0 0,0 0,0 0,0 0,0 0,0 0,0 0,0 0,0 0,0 4,0 1,0-1,0 0,0-2,0 0,0-2,0 1,0-1,0-1,0 5,4 4,4 5,12 7,10 8,6 2,9 3,4 8,4 3,7 2,4-1,3 1,0-5,-4-2,-5-4,-10-4,-8-1,-8-4,-6-5,-8-4,-2-3,-4-2,-5-5,-3-2,-3-4,0 4,-2-1,1 0,-1-1,0 0,1-3,-1 1,1-1,0 0,0-1,0 1,0 0,0 0,0 0,0 0</inkml:trace>
 </inkml:ink>
 </file>
 
@@ -3231,7 +3312,7 @@
   </inkml:definitions>
   <inkml:trace contextRef="#ctx0" brushRef="#br0">2837 444,'0'0,"0"0,0 0,0 0,0 0,0 0,0 0,0 0,0 0,0 0,0 0,0 0,0 0,0 0,0 0,0 0,3 0,2 0,3 0,1 0,1 0,4 0,-1 0,1 0,-2 0,0 0,-1 0,0 0,4 0,1 0,1 0,3 0,4 0,6 0,8 0,12 0,8 3,6 2,2 3,1 1,7-2,12 2,7-1,1 2,-1 3,2 3,3 2,10 5,8 3,2 4,3 3,6 5,3-2,-3 0,-4 3,-10-4,-1 1,0 1,4 1,0-2,-1 0,0-3,3-2,-4-1,-11-4,-12-4,-11-5,-8-2,-5 0,-4 1,2-2,1 0,-3-3,-7 1,-4-1,-4 0,-7-1,-6-3,-7-2,-3-2,-6-2,-3 0,-1-1,-2-1,-1 0,-1 1,-4 0,-2 0,1 0,1 0,-3 0,0 0,-3 0,1 0,-2 0,4 0,0 0,1 0,2 0,0 4,-1 0,-2 0,-1 0,-2-1,0-2,-1 0</inkml:trace>
   <inkml:trace contextRef="#ctx0" brushRef="#br0" timeOffset="1506">3345 127,'0'0,"0"0,0 0,0 0,0 0,0 0,-4 0,-1 3,-3 6,0 1,-3 1,-2 0,-4 2,-6 1,-1-1,2-3,1-3,5-3,1-1,0-2,2-1,0-1,2 0,-1 0,-1 1,1-1,-1 1,2 0,-2 4,2 0,0 1,-2 2,1 1,-2-2,-1-1,-2 1,-1 0,-2 0,-1 1,0 0,3 0,1-3,0-2,3 4,0-1,-1-1,2 4,0-1,2 2,-1 0,1-2,0-1,-3-3,2-1,3-2,2 0,3 0,2 0,-2-1,-1 1,1 0,1-1,1 1,1 0,0 0,1 0,0 4,0 1,0 0,1-2,-1-1,0 4,0-1,0 0,0-1,0-1,0 1,0 2,0 2,4 4,1 0,6 1,6 6,3 3,5 1,3 1,-1 0,3-1,-1 0,0 1,-3 3,-1-5,-3-2,0-1,-1-4,-3 0,-2-3,-4 0,0-3,-1-2,-4-2,-2-2,-3-2,-1-1</inkml:trace>
-  <inkml:trace contextRef="#ctx0" brushRef="#br1" timeOffset="1.04832E6">191 193,'0'0,"0"0,0 0,0 0,0 0,0 0,0 0,0 0,0 0,0 0,0 0,0 0,0 0,0 0,0 0,0 0,0 0,4 0,1 0,3 0,1 0,1 0,0 0,2 0,2 0,2-4,2-4,6-2,2-2,4 1,-1-1,0 1,2-1,-1-3,-2 3,1 2,-1 4,3-2,3 1,3 2,-2-3,5 2,2-4,2 2,4 0,0 4,0 0,3 3,-5 0,-2 1,-2 1,0-1,0 0,-1 1,0-1,4 0,6 0,0 0,0 0,-3 0,-1 0,-6 0,-2 0,-4 0,-5 0,-4 0,-2 0,-2 0,-1 0,-1 0,0 0,-3 0,-1 0,4 0,2 0,0 0,2 0,2 0,5 0,0 0,3 0,-1 0,-4 0,2 0,-1 0,-2 4,-3 4,-1 1,-2 3,0-1,-1 1,-4 3,-1-2,-4 1,1-2,0 0,3-1,-2 0,0 3,-1-2,-1 2,-1-3,1 1,1-2,-1 2,1 1,-1 0,-4-1,-2 0,-3 0,-2 6,0 3,-2 2,1 0,0 0,-1 0,-3 3,-1 1,-3-1,-4-1,-4-1,-2-2,-6 0,-2 3,-4-2,-4-3,-3-4,-3 0,-1 0,-2-4,-1-2,5-4,1-2,-1-3,-3-1,-6 0,-6-1,-4 1,-7-1,1 1,0 0,1-1,-1-2,4-6,1 0,1 0,-6 4,-2 0,4 3,4 1,9 0,2 1,5 1,2-1,2 1,-1-1,3 0,1 0,2 0,3 0,0 0,-2 0,-4 0,2 0,-1 4,-2 0,2 1,4-2,2 1,0-3,1 0,6-1,2 0,5 0,1 0,0-1,2 1,-1 0,2 0,0 0,1 0,-1 0,-2 0,0 0,0 0,-6 0,1 0,0 0,2-4,2-1,2 1,-1 0,-1 2,2 0,-1 2,2-4,-1-1,-2 0,1 2,0 0,2 2,2 0,4 1,2 0,1-3,1-6,2 0,-4 1,-1 2,0-2,0 1,1-2,3 0,-1 2,0-2,1-2,0 0,1 2,-1-1,0 2,0 0,0 0,0 1,0 2,0-3,0-3,0 0,0-1,0 1,0-1,0-3,4 3,1-2,3 3,0-2,3 3,2-2,0-1,1 1,2-2,1 3,2-1,5 2,5-2,9-2,4 2,4-2,-4 3,-1 2,-7 4,-10 2</inkml:trace>
+  <inkml:trace contextRef="#ctx0" brushRef="#br1" timeOffset="189326.539">191 193,'0'0,"0"0,0 0,0 0,0 0,0 0,0 0,0 0,0 0,0 0,0 0,0 0,0 0,0 0,0 0,0 0,0 0,4 0,1 0,3 0,1 0,1 0,0 0,2 0,2 0,2-4,2-4,6-2,2-2,4 1,-1-1,0 1,2-1,-1-3,-2 3,1 2,-1 4,3-2,3 1,3 2,-2-3,5 2,2-4,2 2,4 0,0 4,0 0,3 3,-5 0,-2 1,-2 1,0-1,0 0,-1 1,0-1,4 0,6 0,0 0,0 0,-3 0,-1 0,-6 0,-2 0,-4 0,-5 0,-4 0,-2 0,-2 0,-1 0,-1 0,0 0,-3 0,-1 0,4 0,2 0,0 0,2 0,2 0,5 0,0 0,3 0,-1 0,-4 0,2 0,-1 0,-2 4,-3 4,-1 1,-2 3,0-1,-1 1,-4 3,-1-2,-4 1,1-2,0 0,3-1,-2 0,0 3,-1-2,-1 2,-1-3,1 1,1-2,-1 2,1 1,-1 0,-4-1,-2 0,-3 0,-2 6,0 3,-2 2,1 0,0 0,-1 0,-3 3,-1 1,-3-1,-4-1,-4-1,-2-2,-6 0,-2 3,-4-2,-4-3,-3-4,-3 0,-1 0,-2-4,-1-2,5-4,1-2,-1-3,-3-1,-6 0,-6-1,-4 1,-7-1,1 1,0 0,1-1,-1-2,4-6,1 0,1 0,-6 4,-2 0,4 3,4 1,9 0,2 1,5 1,2-1,2 1,-1-1,3 0,1 0,2 0,3 0,0 0,-2 0,-4 0,2 0,-1 4,-2 0,2 1,4-2,2 1,0-3,1 0,6-1,2 0,5 0,1 0,0-1,2 1,-1 0,2 0,0 0,1 0,-1 0,-2 0,0 0,0 0,-6 0,1 0,0 0,2-4,2-1,2 1,-1 0,-1 2,2 0,-1 2,2-4,-1-1,-2 0,1 2,0 0,2 2,2 0,4 1,2 0,1-3,1-6,2 0,-4 1,-1 2,0-2,0 1,1-2,3 0,-1 2,0-2,1-2,0 0,1 2,-1-1,0 2,0 0,0 0,0 1,0 2,0-3,0-3,0 0,0-1,0 1,0-1,0-3,4 3,1-2,3 3,0-2,3 3,2-2,0-1,1 1,2-2,1 3,2-1,5 2,5-2,9-2,4 2,4-2,-4 3,-1 2,-7 4,-10 2</inkml:trace>
 </inkml:ink>
 </file>
 
@@ -3693,7 +3774,7 @@
 </file>
 
 <file path=customXml/itemProps1.xml><?xml version="1.0" encoding="utf-8"?>
-<ds:datastoreItem xmlns:ds="http://schemas.openxmlformats.org/officeDocument/2006/customXml" ds:itemID="{CA15CFD5-BCA7-4CAA-8072-0B6D9BB54E33}">
+<ds:datastoreItem xmlns:ds="http://schemas.openxmlformats.org/officeDocument/2006/customXml" ds:itemID="{B6FD47D0-0AF4-4368-A833-FEC80D0686CF}">
   <ds:schemaRefs>
     <ds:schemaRef ds:uri="http://schemas.openxmlformats.org/officeDocument/2006/bibliography"/>
   </ds:schemaRefs>

</xml_diff>